<commit_message>
feat: Add plots & figures to Jupyter Notebook and Project 2.1 report for linear model performance and sales predictions.
</commit_message>
<xml_diff>
--- a/project2-1/Project 2.1 Report - Giler.docx
+++ b/project2-1/Project 2.1 Report - Giler.docx
@@ -164,8 +164,6 @@
       <w:r>
         <w:t>Step 1: Business and Data Understanding</w:t>
       </w:r>
-      <w:bookmarkStart w:id="0" w:name="_GoBack"/>
-      <w:bookmarkEnd w:id="0"/>
     </w:p>
     <w:p>
       <w:r>
@@ -2107,6 +2105,875 @@
         <w:t>Total Sales vs. Population Density; Gillette highlighted</w:t>
       </w:r>
     </w:p>
+    <w:p>
+      <w:pPr>
+        <w:pStyle w:val="Heading2"/>
+        <w:keepNext w:val="0"/>
+        <w:keepLines w:val="0"/>
+        <w:spacing w:before="240" w:after="40"/>
+      </w:pPr>
+      <w:r>
+        <w:lastRenderedPageBreak/>
+        <w:t>Step 4</w:t>
+      </w:r>
+      <w:r>
+        <w:t xml:space="preserve">: </w:t>
+      </w:r>
+      <w:r>
+        <w:t>Build a Linear Regression Model</w:t>
+      </w:r>
+    </w:p>
+    <w:p/>
+    <w:p>
+      <w:pPr>
+        <w:jc w:val="center"/>
+      </w:pPr>
+      <w:r>
+        <w:rPr>
+          <w:noProof/>
+        </w:rPr>
+        <w:drawing>
+          <wp:inline distT="0" distB="0" distL="0" distR="0" wp14:anchorId="284DAF53" wp14:editId="340D7F0D">
+            <wp:extent cx="5943600" cy="2428875"/>
+            <wp:effectExtent l="19050" t="19050" r="19050" b="28575"/>
+            <wp:docPr id="13" name="Picture 13"/>
+            <wp:cNvGraphicFramePr>
+              <a:graphicFrameLocks xmlns:a="http://schemas.openxmlformats.org/drawingml/2006/main" noChangeAspect="1"/>
+            </wp:cNvGraphicFramePr>
+            <a:graphic xmlns:a="http://schemas.openxmlformats.org/drawingml/2006/main">
+              <a:graphicData uri="http://schemas.openxmlformats.org/drawingml/2006/picture">
+                <pic:pic xmlns:pic="http://schemas.openxmlformats.org/drawingml/2006/picture">
+                  <pic:nvPicPr>
+                    <pic:cNvPr id="0" name=""/>
+                    <pic:cNvPicPr/>
+                  </pic:nvPicPr>
+                  <pic:blipFill>
+                    <a:blip r:embed="rId14"/>
+                    <a:stretch>
+                      <a:fillRect/>
+                    </a:stretch>
+                  </pic:blipFill>
+                  <pic:spPr>
+                    <a:xfrm>
+                      <a:off x="0" y="0"/>
+                      <a:ext cx="5943600" cy="2428875"/>
+                    </a:xfrm>
+                    <a:prstGeom prst="rect">
+                      <a:avLst/>
+                    </a:prstGeom>
+                    <a:ln>
+                      <a:solidFill>
+                        <a:schemeClr val="tx1"/>
+                      </a:solidFill>
+                    </a:ln>
+                  </pic:spPr>
+                </pic:pic>
+              </a:graphicData>
+            </a:graphic>
+          </wp:inline>
+        </w:drawing>
+      </w:r>
+    </w:p>
+    <w:p/>
+    <w:p>
+      <w:pPr>
+        <w:jc w:val="center"/>
+      </w:pPr>
+      <w:r>
+        <w:rPr>
+          <w:noProof/>
+        </w:rPr>
+        <w:drawing>
+          <wp:inline distT="0" distB="0" distL="0" distR="0" wp14:anchorId="0743F0B3" wp14:editId="201A26AB">
+            <wp:extent cx="5943600" cy="1061085"/>
+            <wp:effectExtent l="19050" t="19050" r="19050" b="24765"/>
+            <wp:docPr id="14" name="Picture 14"/>
+            <wp:cNvGraphicFramePr>
+              <a:graphicFrameLocks xmlns:a="http://schemas.openxmlformats.org/drawingml/2006/main" noChangeAspect="1"/>
+            </wp:cNvGraphicFramePr>
+            <a:graphic xmlns:a="http://schemas.openxmlformats.org/drawingml/2006/main">
+              <a:graphicData uri="http://schemas.openxmlformats.org/drawingml/2006/picture">
+                <pic:pic xmlns:pic="http://schemas.openxmlformats.org/drawingml/2006/picture">
+                  <pic:nvPicPr>
+                    <pic:cNvPr id="0" name=""/>
+                    <pic:cNvPicPr/>
+                  </pic:nvPicPr>
+                  <pic:blipFill>
+                    <a:blip r:embed="rId15"/>
+                    <a:stretch>
+                      <a:fillRect/>
+                    </a:stretch>
+                  </pic:blipFill>
+                  <pic:spPr>
+                    <a:xfrm>
+                      <a:off x="0" y="0"/>
+                      <a:ext cx="5943600" cy="1061085"/>
+                    </a:xfrm>
+                    <a:prstGeom prst="rect">
+                      <a:avLst/>
+                    </a:prstGeom>
+                    <a:ln>
+                      <a:solidFill>
+                        <a:schemeClr val="tx1"/>
+                      </a:solidFill>
+                    </a:ln>
+                  </pic:spPr>
+                </pic:pic>
+              </a:graphicData>
+            </a:graphic>
+          </wp:inline>
+        </w:drawing>
+      </w:r>
+    </w:p>
+    <w:p/>
+    <w:p>
+      <w:pPr>
+        <w:jc w:val="center"/>
+      </w:pPr>
+      <w:r>
+        <w:rPr>
+          <w:noProof/>
+        </w:rPr>
+        <w:drawing>
+          <wp:inline distT="0" distB="0" distL="0" distR="0" wp14:anchorId="23A74F74" wp14:editId="63418BA7">
+            <wp:extent cx="5943600" cy="1334135"/>
+            <wp:effectExtent l="19050" t="19050" r="19050" b="18415"/>
+            <wp:docPr id="15" name="Picture 15"/>
+            <wp:cNvGraphicFramePr>
+              <a:graphicFrameLocks xmlns:a="http://schemas.openxmlformats.org/drawingml/2006/main" noChangeAspect="1"/>
+            </wp:cNvGraphicFramePr>
+            <a:graphic xmlns:a="http://schemas.openxmlformats.org/drawingml/2006/main">
+              <a:graphicData uri="http://schemas.openxmlformats.org/drawingml/2006/picture">
+                <pic:pic xmlns:pic="http://schemas.openxmlformats.org/drawingml/2006/picture">
+                  <pic:nvPicPr>
+                    <pic:cNvPr id="0" name=""/>
+                    <pic:cNvPicPr/>
+                  </pic:nvPicPr>
+                  <pic:blipFill>
+                    <a:blip r:embed="rId16"/>
+                    <a:stretch>
+                      <a:fillRect/>
+                    </a:stretch>
+                  </pic:blipFill>
+                  <pic:spPr>
+                    <a:xfrm>
+                      <a:off x="0" y="0"/>
+                      <a:ext cx="5943600" cy="1334135"/>
+                    </a:xfrm>
+                    <a:prstGeom prst="rect">
+                      <a:avLst/>
+                    </a:prstGeom>
+                    <a:ln>
+                      <a:solidFill>
+                        <a:schemeClr val="tx1"/>
+                      </a:solidFill>
+                    </a:ln>
+                  </pic:spPr>
+                </pic:pic>
+              </a:graphicData>
+            </a:graphic>
+          </wp:inline>
+        </w:drawing>
+      </w:r>
+    </w:p>
+    <w:p/>
+    <w:p>
+      <w:pPr>
+        <w:jc w:val="center"/>
+      </w:pPr>
+      <w:r>
+        <w:drawing>
+          <wp:inline distT="0" distB="0" distL="0" distR="0" wp14:anchorId="1E8A5990" wp14:editId="3C9A9A77">
+            <wp:extent cx="4362450" cy="1846501"/>
+            <wp:effectExtent l="19050" t="19050" r="19050" b="20955"/>
+            <wp:docPr id="17" name="Picture 17"/>
+            <wp:cNvGraphicFramePr>
+              <a:graphicFrameLocks xmlns:a="http://schemas.openxmlformats.org/drawingml/2006/main" noChangeAspect="1"/>
+            </wp:cNvGraphicFramePr>
+            <a:graphic xmlns:a="http://schemas.openxmlformats.org/drawingml/2006/main">
+              <a:graphicData uri="http://schemas.openxmlformats.org/drawingml/2006/picture">
+                <pic:pic xmlns:pic="http://schemas.openxmlformats.org/drawingml/2006/picture">
+                  <pic:nvPicPr>
+                    <pic:cNvPr id="0" name=""/>
+                    <pic:cNvPicPr/>
+                  </pic:nvPicPr>
+                  <pic:blipFill>
+                    <a:blip r:embed="rId17"/>
+                    <a:stretch>
+                      <a:fillRect/>
+                    </a:stretch>
+                  </pic:blipFill>
+                  <pic:spPr>
+                    <a:xfrm>
+                      <a:off x="0" y="0"/>
+                      <a:ext cx="4361905" cy="1846270"/>
+                    </a:xfrm>
+                    <a:prstGeom prst="rect">
+                      <a:avLst/>
+                    </a:prstGeom>
+                    <a:ln>
+                      <a:solidFill>
+                        <a:schemeClr val="tx1"/>
+                      </a:solidFill>
+                    </a:ln>
+                  </pic:spPr>
+                </pic:pic>
+              </a:graphicData>
+            </a:graphic>
+          </wp:inline>
+        </w:drawing>
+      </w:r>
+    </w:p>
+    <w:p>
+      <w:pPr>
+        <w:pStyle w:val="Heading2"/>
+        <w:keepNext w:val="0"/>
+        <w:keepLines w:val="0"/>
+        <w:spacing w:before="240" w:after="40"/>
+        <w:rPr>
+          <w:sz w:val="22"/>
+          <w:szCs w:val="22"/>
+        </w:rPr>
+      </w:pPr>
+      <w:r>
+        <w:rPr>
+          <w:sz w:val="22"/>
+          <w:szCs w:val="22"/>
+        </w:rPr>
+        <w:lastRenderedPageBreak/>
+        <w:t>Select features: Total Families &amp; Land Area</w:t>
+      </w:r>
+    </w:p>
+    <w:p>
+      <w:r>
+        <w:t>Equation:</w:t>
+      </w:r>
+    </w:p>
+    <w:p/>
+    <w:p>
+      <w:pPr>
+        <w:jc w:val="center"/>
+      </w:pPr>
+      <w:r>
+        <w:rPr>
+          <w:noProof/>
+        </w:rPr>
+        <w:drawing>
+          <wp:inline distT="0" distB="0" distL="0" distR="0" wp14:anchorId="72D2659E" wp14:editId="403A67DE">
+            <wp:extent cx="5943600" cy="198120"/>
+            <wp:effectExtent l="0" t="0" r="0" b="0"/>
+            <wp:docPr id="18" name="Picture 18"/>
+            <wp:cNvGraphicFramePr>
+              <a:graphicFrameLocks xmlns:a="http://schemas.openxmlformats.org/drawingml/2006/main" noChangeAspect="1"/>
+            </wp:cNvGraphicFramePr>
+            <a:graphic xmlns:a="http://schemas.openxmlformats.org/drawingml/2006/main">
+              <a:graphicData uri="http://schemas.openxmlformats.org/drawingml/2006/picture">
+                <pic:pic xmlns:pic="http://schemas.openxmlformats.org/drawingml/2006/picture">
+                  <pic:nvPicPr>
+                    <pic:cNvPr id="0" name=""/>
+                    <pic:cNvPicPr/>
+                  </pic:nvPicPr>
+                  <pic:blipFill>
+                    <a:blip r:embed="rId18"/>
+                    <a:stretch>
+                      <a:fillRect/>
+                    </a:stretch>
+                  </pic:blipFill>
+                  <pic:spPr>
+                    <a:xfrm>
+                      <a:off x="0" y="0"/>
+                      <a:ext cx="5943600" cy="198120"/>
+                    </a:xfrm>
+                    <a:prstGeom prst="rect">
+                      <a:avLst/>
+                    </a:prstGeom>
+                  </pic:spPr>
+                </pic:pic>
+              </a:graphicData>
+            </a:graphic>
+          </wp:inline>
+        </w:drawing>
+      </w:r>
+    </w:p>
+    <w:p>
+      <w:pPr>
+        <w:pStyle w:val="Heading2"/>
+        <w:keepNext w:val="0"/>
+        <w:keepLines w:val="0"/>
+        <w:spacing w:before="240" w:after="40"/>
+        <w:rPr>
+          <w:sz w:val="22"/>
+          <w:szCs w:val="22"/>
+        </w:rPr>
+      </w:pPr>
+    </w:p>
+    <w:p>
+      <w:pPr>
+        <w:pStyle w:val="Heading2"/>
+        <w:keepNext w:val="0"/>
+        <w:keepLines w:val="0"/>
+        <w:spacing w:before="240" w:after="40"/>
+      </w:pPr>
+      <w:r>
+        <w:t xml:space="preserve">Step </w:t>
+      </w:r>
+      <w:r>
+        <w:t>5</w:t>
+      </w:r>
+      <w:r>
+        <w:t xml:space="preserve">: </w:t>
+      </w:r>
+      <w:r>
+        <w:t>Perform the Analysis</w:t>
+      </w:r>
+    </w:p>
+    <w:p>
+      <w:pPr>
+        <w:rPr>
+          <w:sz w:val="20"/>
+          <w:szCs w:val="20"/>
+        </w:rPr>
+      </w:pPr>
+    </w:p>
+    <w:p>
+      <w:pPr>
+        <w:jc w:val="center"/>
+        <w:rPr>
+          <w:sz w:val="20"/>
+          <w:szCs w:val="20"/>
+        </w:rPr>
+      </w:pPr>
+      <w:r>
+        <w:rPr>
+          <w:noProof/>
+        </w:rPr>
+        <w:drawing>
+          <wp:inline distT="0" distB="0" distL="0" distR="0" wp14:anchorId="7F491FA8" wp14:editId="2CC6C3D0">
+            <wp:extent cx="5076825" cy="1564717"/>
+            <wp:effectExtent l="19050" t="19050" r="9525" b="16510"/>
+            <wp:docPr id="19" name="Picture 19"/>
+            <wp:cNvGraphicFramePr>
+              <a:graphicFrameLocks xmlns:a="http://schemas.openxmlformats.org/drawingml/2006/main" noChangeAspect="1"/>
+            </wp:cNvGraphicFramePr>
+            <a:graphic xmlns:a="http://schemas.openxmlformats.org/drawingml/2006/main">
+              <a:graphicData uri="http://schemas.openxmlformats.org/drawingml/2006/picture">
+                <pic:pic xmlns:pic="http://schemas.openxmlformats.org/drawingml/2006/picture">
+                  <pic:nvPicPr>
+                    <pic:cNvPr id="0" name=""/>
+                    <pic:cNvPicPr/>
+                  </pic:nvPicPr>
+                  <pic:blipFill>
+                    <a:blip r:embed="rId19"/>
+                    <a:stretch>
+                      <a:fillRect/>
+                    </a:stretch>
+                  </pic:blipFill>
+                  <pic:spPr>
+                    <a:xfrm>
+                      <a:off x="0" y="0"/>
+                      <a:ext cx="5076825" cy="1564717"/>
+                    </a:xfrm>
+                    <a:prstGeom prst="rect">
+                      <a:avLst/>
+                    </a:prstGeom>
+                    <a:ln>
+                      <a:solidFill>
+                        <a:schemeClr val="tx1"/>
+                      </a:solidFill>
+                    </a:ln>
+                  </pic:spPr>
+                </pic:pic>
+              </a:graphicData>
+            </a:graphic>
+          </wp:inline>
+        </w:drawing>
+      </w:r>
+    </w:p>
+    <w:p>
+      <w:pPr>
+        <w:rPr>
+          <w:sz w:val="20"/>
+          <w:szCs w:val="20"/>
+        </w:rPr>
+      </w:pPr>
+    </w:p>
+    <w:p>
+      <w:pPr>
+        <w:rPr>
+          <w:sz w:val="20"/>
+          <w:szCs w:val="20"/>
+        </w:rPr>
+      </w:pPr>
+      <w:r>
+        <w:rPr>
+          <w:sz w:val="20"/>
+          <w:szCs w:val="20"/>
+        </w:rPr>
+        <w:t>Aggregate by city and calculate sales volume sum</w:t>
+      </w:r>
+    </w:p>
+    <w:p>
+      <w:pPr>
+        <w:rPr>
+          <w:sz w:val="20"/>
+          <w:szCs w:val="20"/>
+        </w:rPr>
+      </w:pPr>
+    </w:p>
+    <w:p>
+      <w:pPr>
+        <w:rPr>
+          <w:sz w:val="20"/>
+          <w:szCs w:val="20"/>
+        </w:rPr>
+      </w:pPr>
+      <w:r>
+        <w:rPr>
+          <w:sz w:val="20"/>
+          <w:szCs w:val="20"/>
+        </w:rPr>
+        <w:t>Note limitations:</w:t>
+      </w:r>
+    </w:p>
+    <w:p>
+      <w:pPr>
+        <w:pStyle w:val="NormalWeb"/>
+        <w:numPr>
+          <w:ilvl w:val="0"/>
+          <w:numId w:val="6"/>
+        </w:numPr>
+        <w:shd w:val="clear" w:color="auto" w:fill="FFFFFF"/>
+        <w:spacing w:before="0" w:beforeAutospacing="0" w:after="0" w:afterAutospacing="0"/>
+        <w:ind w:left="480" w:right="480"/>
+        <w:rPr>
+          <w:rFonts w:ascii="Helvetica" w:hAnsi="Helvetica" w:cs="Helvetica"/>
+          <w:color w:val="000000"/>
+          <w:sz w:val="21"/>
+          <w:szCs w:val="21"/>
+        </w:rPr>
+      </w:pPr>
+      <w:r>
+        <w:rPr>
+          <w:rFonts w:ascii="Helvetica" w:hAnsi="Helvetica" w:cs="Helvetica"/>
+          <w:color w:val="000000"/>
+          <w:sz w:val="21"/>
+          <w:szCs w:val="21"/>
+        </w:rPr>
+        <w:t>The new store should be located in a new city.</w:t>
+      </w:r>
+    </w:p>
+    <w:p>
+      <w:pPr>
+        <w:pStyle w:val="NormalWeb"/>
+        <w:numPr>
+          <w:ilvl w:val="0"/>
+          <w:numId w:val="6"/>
+        </w:numPr>
+        <w:shd w:val="clear" w:color="auto" w:fill="FFFFFF"/>
+        <w:spacing w:before="0" w:beforeAutospacing="0" w:after="0" w:afterAutospacing="0"/>
+        <w:ind w:left="480" w:right="480"/>
+        <w:rPr>
+          <w:rFonts w:ascii="Helvetica" w:hAnsi="Helvetica" w:cs="Helvetica"/>
+          <w:color w:val="000000"/>
+          <w:sz w:val="21"/>
+          <w:szCs w:val="21"/>
+        </w:rPr>
+      </w:pPr>
+      <w:r>
+        <w:rPr>
+          <w:rFonts w:ascii="Helvetica" w:hAnsi="Helvetica" w:cs="Helvetica"/>
+          <w:color w:val="000000"/>
+          <w:sz w:val="21"/>
+          <w:szCs w:val="21"/>
+        </w:rPr>
+        <w:t>The total sales for the entire competition in the new city should be less than $500,000</w:t>
+      </w:r>
+    </w:p>
+    <w:p>
+      <w:pPr>
+        <w:pStyle w:val="NormalWeb"/>
+        <w:numPr>
+          <w:ilvl w:val="0"/>
+          <w:numId w:val="6"/>
+        </w:numPr>
+        <w:shd w:val="clear" w:color="auto" w:fill="FFFFFF"/>
+        <w:spacing w:before="0" w:beforeAutospacing="0" w:after="0" w:afterAutospacing="0"/>
+        <w:ind w:left="480" w:right="480"/>
+        <w:rPr>
+          <w:rFonts w:ascii="Helvetica" w:hAnsi="Helvetica" w:cs="Helvetica"/>
+          <w:color w:val="000000"/>
+          <w:sz w:val="21"/>
+          <w:szCs w:val="21"/>
+        </w:rPr>
+      </w:pPr>
+      <w:r>
+        <w:rPr>
+          <w:rFonts w:ascii="Helvetica" w:hAnsi="Helvetica" w:cs="Helvetica"/>
+          <w:color w:val="000000"/>
+          <w:sz w:val="21"/>
+          <w:szCs w:val="21"/>
+        </w:rPr>
+        <w:t>The new city where you want to build your new store must have a population over 4,000 people (based on 2014 US Census)</w:t>
+      </w:r>
+    </w:p>
+    <w:p>
+      <w:pPr>
+        <w:pStyle w:val="NormalWeb"/>
+        <w:numPr>
+          <w:ilvl w:val="0"/>
+          <w:numId w:val="6"/>
+        </w:numPr>
+        <w:shd w:val="clear" w:color="auto" w:fill="FFFFFF"/>
+        <w:spacing w:before="0" w:beforeAutospacing="0" w:after="0" w:afterAutospacing="0"/>
+        <w:ind w:left="480" w:right="480"/>
+        <w:rPr>
+          <w:rFonts w:ascii="Helvetica" w:hAnsi="Helvetica" w:cs="Helvetica"/>
+          <w:color w:val="000000"/>
+          <w:sz w:val="21"/>
+          <w:szCs w:val="21"/>
+        </w:rPr>
+      </w:pPr>
+      <w:r>
+        <w:rPr>
+          <w:rFonts w:ascii="Helvetica" w:hAnsi="Helvetica" w:cs="Helvetica"/>
+          <w:color w:val="000000"/>
+          <w:sz w:val="21"/>
+          <w:szCs w:val="21"/>
+        </w:rPr>
+        <w:t>The predicted yearly sales must be over $200,000</w:t>
+      </w:r>
+    </w:p>
+    <w:p>
+      <w:pPr>
+        <w:pStyle w:val="NormalWeb"/>
+        <w:numPr>
+          <w:ilvl w:val="0"/>
+          <w:numId w:val="6"/>
+        </w:numPr>
+        <w:shd w:val="clear" w:color="auto" w:fill="FFFFFF"/>
+        <w:spacing w:before="0" w:beforeAutospacing="0" w:after="0" w:afterAutospacing="0"/>
+        <w:ind w:left="480" w:right="480"/>
+        <w:rPr>
+          <w:rFonts w:ascii="Helvetica" w:hAnsi="Helvetica" w:cs="Helvetica"/>
+          <w:color w:val="000000"/>
+          <w:sz w:val="21"/>
+          <w:szCs w:val="21"/>
+        </w:rPr>
+      </w:pPr>
+      <w:r>
+        <w:rPr>
+          <w:rFonts w:ascii="Helvetica" w:hAnsi="Helvetica" w:cs="Helvetica"/>
+          <w:color w:val="000000"/>
+          <w:sz w:val="21"/>
+          <w:szCs w:val="21"/>
+        </w:rPr>
+        <w:t>The city chosen has the highest predicted sales from the predicted set</w:t>
+      </w:r>
+    </w:p>
+    <w:p>
+      <w:pPr>
+        <w:rPr>
+          <w:sz w:val="20"/>
+          <w:szCs w:val="20"/>
+        </w:rPr>
+      </w:pPr>
+    </w:p>
+    <w:p>
+      <w:pPr>
+        <w:jc w:val="center"/>
+        <w:rPr>
+          <w:sz w:val="20"/>
+          <w:szCs w:val="20"/>
+        </w:rPr>
+      </w:pPr>
+      <w:r>
+        <w:rPr>
+          <w:noProof/>
+        </w:rPr>
+        <w:drawing>
+          <wp:inline distT="0" distB="0" distL="0" distR="0" wp14:anchorId="745FD91C" wp14:editId="038DEA0B">
+            <wp:extent cx="5457825" cy="2596515"/>
+            <wp:effectExtent l="19050" t="19050" r="28575" b="13335"/>
+            <wp:docPr id="24" name="Picture 24"/>
+            <wp:cNvGraphicFramePr>
+              <a:graphicFrameLocks xmlns:a="http://schemas.openxmlformats.org/drawingml/2006/main" noChangeAspect="1"/>
+            </wp:cNvGraphicFramePr>
+            <a:graphic xmlns:a="http://schemas.openxmlformats.org/drawingml/2006/main">
+              <a:graphicData uri="http://schemas.openxmlformats.org/drawingml/2006/picture">
+                <pic:pic xmlns:pic="http://schemas.openxmlformats.org/drawingml/2006/picture">
+                  <pic:nvPicPr>
+                    <pic:cNvPr id="0" name=""/>
+                    <pic:cNvPicPr/>
+                  </pic:nvPicPr>
+                  <pic:blipFill>
+                    <a:blip r:embed="rId20"/>
+                    <a:stretch>
+                      <a:fillRect/>
+                    </a:stretch>
+                  </pic:blipFill>
+                  <pic:spPr>
+                    <a:xfrm>
+                      <a:off x="0" y="0"/>
+                      <a:ext cx="5457825" cy="2596515"/>
+                    </a:xfrm>
+                    <a:prstGeom prst="rect">
+                      <a:avLst/>
+                    </a:prstGeom>
+                    <a:ln>
+                      <a:solidFill>
+                        <a:schemeClr val="tx1"/>
+                      </a:solidFill>
+                    </a:ln>
+                  </pic:spPr>
+                </pic:pic>
+              </a:graphicData>
+            </a:graphic>
+          </wp:inline>
+        </w:drawing>
+      </w:r>
+    </w:p>
+    <w:p>
+      <w:pPr>
+        <w:rPr>
+          <w:sz w:val="20"/>
+          <w:szCs w:val="20"/>
+        </w:rPr>
+      </w:pPr>
+    </w:p>
+    <w:p>
+      <w:pPr>
+        <w:jc w:val="center"/>
+        <w:rPr>
+          <w:sz w:val="20"/>
+          <w:szCs w:val="20"/>
+        </w:rPr>
+      </w:pPr>
+      <w:r>
+        <w:rPr>
+          <w:noProof/>
+        </w:rPr>
+        <w:lastRenderedPageBreak/>
+        <w:drawing>
+          <wp:inline distT="0" distB="0" distL="0" distR="0" wp14:anchorId="68D046CE" wp14:editId="438FE9DC">
+            <wp:extent cx="2238375" cy="990600"/>
+            <wp:effectExtent l="19050" t="19050" r="28575" b="19050"/>
+            <wp:docPr id="25" name="Picture 25"/>
+            <wp:cNvGraphicFramePr>
+              <a:graphicFrameLocks xmlns:a="http://schemas.openxmlformats.org/drawingml/2006/main" noChangeAspect="1"/>
+            </wp:cNvGraphicFramePr>
+            <a:graphic xmlns:a="http://schemas.openxmlformats.org/drawingml/2006/main">
+              <a:graphicData uri="http://schemas.openxmlformats.org/drawingml/2006/picture">
+                <pic:pic xmlns:pic="http://schemas.openxmlformats.org/drawingml/2006/picture">
+                  <pic:nvPicPr>
+                    <pic:cNvPr id="0" name=""/>
+                    <pic:cNvPicPr/>
+                  </pic:nvPicPr>
+                  <pic:blipFill>
+                    <a:blip r:embed="rId21"/>
+                    <a:stretch>
+                      <a:fillRect/>
+                    </a:stretch>
+                  </pic:blipFill>
+                  <pic:spPr>
+                    <a:xfrm>
+                      <a:off x="0" y="0"/>
+                      <a:ext cx="2238375" cy="990600"/>
+                    </a:xfrm>
+                    <a:prstGeom prst="rect">
+                      <a:avLst/>
+                    </a:prstGeom>
+                    <a:ln>
+                      <a:solidFill>
+                        <a:schemeClr val="tx1"/>
+                      </a:solidFill>
+                    </a:ln>
+                  </pic:spPr>
+                </pic:pic>
+              </a:graphicData>
+            </a:graphic>
+          </wp:inline>
+        </w:drawing>
+      </w:r>
+    </w:p>
+    <w:p>
+      <w:pPr>
+        <w:rPr>
+          <w:sz w:val="20"/>
+          <w:szCs w:val="20"/>
+        </w:rPr>
+      </w:pPr>
+    </w:p>
+    <w:p>
+      <w:pPr>
+        <w:rPr>
+          <w:sz w:val="20"/>
+          <w:szCs w:val="20"/>
+        </w:rPr>
+      </w:pPr>
+    </w:p>
+    <w:p>
+      <w:pPr>
+        <w:rPr>
+          <w:sz w:val="20"/>
+          <w:szCs w:val="20"/>
+        </w:rPr>
+      </w:pPr>
+      <w:r>
+        <w:rPr>
+          <w:sz w:val="20"/>
+          <w:szCs w:val="20"/>
+        </w:rPr>
+        <w:t>Results:</w:t>
+      </w:r>
+      <w:bookmarkStart w:id="0" w:name="_GoBack"/>
+      <w:bookmarkEnd w:id="0"/>
+    </w:p>
+    <w:p>
+      <w:pPr>
+        <w:jc w:val="center"/>
+        <w:rPr>
+          <w:sz w:val="20"/>
+          <w:szCs w:val="20"/>
+        </w:rPr>
+      </w:pPr>
+      <w:r>
+        <w:drawing>
+          <wp:inline distT="0" distB="0" distL="0" distR="0" wp14:anchorId="13F1A45A" wp14:editId="383AC7FE">
+            <wp:extent cx="4560558" cy="2838450"/>
+            <wp:effectExtent l="19050" t="19050" r="12065" b="19050"/>
+            <wp:docPr id="27" name="Picture 27"/>
+            <wp:cNvGraphicFramePr>
+              <a:graphicFrameLocks xmlns:a="http://schemas.openxmlformats.org/drawingml/2006/main" noChangeAspect="1"/>
+            </wp:cNvGraphicFramePr>
+            <a:graphic xmlns:a="http://schemas.openxmlformats.org/drawingml/2006/main">
+              <a:graphicData uri="http://schemas.openxmlformats.org/drawingml/2006/picture">
+                <pic:pic xmlns:pic="http://schemas.openxmlformats.org/drawingml/2006/picture">
+                  <pic:nvPicPr>
+                    <pic:cNvPr id="0" name=""/>
+                    <pic:cNvPicPr/>
+                  </pic:nvPicPr>
+                  <pic:blipFill>
+                    <a:blip r:embed="rId22"/>
+                    <a:stretch>
+                      <a:fillRect/>
+                    </a:stretch>
+                  </pic:blipFill>
+                  <pic:spPr>
+                    <a:xfrm>
+                      <a:off x="0" y="0"/>
+                      <a:ext cx="4559989" cy="2838096"/>
+                    </a:xfrm>
+                    <a:prstGeom prst="rect">
+                      <a:avLst/>
+                    </a:prstGeom>
+                    <a:ln>
+                      <a:solidFill>
+                        <a:schemeClr val="tx1"/>
+                      </a:solidFill>
+                    </a:ln>
+                  </pic:spPr>
+                </pic:pic>
+              </a:graphicData>
+            </a:graphic>
+          </wp:inline>
+        </w:drawing>
+      </w:r>
+    </w:p>
+    <w:p>
+      <w:pPr>
+        <w:jc w:val="center"/>
+        <w:rPr>
+          <w:sz w:val="20"/>
+          <w:szCs w:val="20"/>
+        </w:rPr>
+      </w:pPr>
+      <w:r>
+        <w:rPr>
+          <w:sz w:val="20"/>
+          <w:szCs w:val="20"/>
+        </w:rPr>
+        <w:t>All are above criteria of $200,000</w:t>
+      </w:r>
+    </w:p>
+    <w:p>
+      <w:pPr>
+        <w:rPr>
+          <w:sz w:val="20"/>
+          <w:szCs w:val="20"/>
+        </w:rPr>
+      </w:pPr>
+    </w:p>
+    <w:p>
+      <w:pPr>
+        <w:jc w:val="center"/>
+        <w:rPr>
+          <w:sz w:val="20"/>
+          <w:szCs w:val="20"/>
+        </w:rPr>
+      </w:pPr>
+      <w:r>
+        <w:rPr>
+          <w:noProof/>
+        </w:rPr>
+        <w:drawing>
+          <wp:inline distT="0" distB="0" distL="0" distR="0" wp14:anchorId="4ADBD182" wp14:editId="4410982A">
+            <wp:extent cx="5172075" cy="1695450"/>
+            <wp:effectExtent l="19050" t="19050" r="28575" b="19050"/>
+            <wp:docPr id="22" name="Picture 22"/>
+            <wp:cNvGraphicFramePr>
+              <a:graphicFrameLocks xmlns:a="http://schemas.openxmlformats.org/drawingml/2006/main" noChangeAspect="1"/>
+            </wp:cNvGraphicFramePr>
+            <a:graphic xmlns:a="http://schemas.openxmlformats.org/drawingml/2006/main">
+              <a:graphicData uri="http://schemas.openxmlformats.org/drawingml/2006/picture">
+                <pic:pic xmlns:pic="http://schemas.openxmlformats.org/drawingml/2006/picture">
+                  <pic:nvPicPr>
+                    <pic:cNvPr id="0" name=""/>
+                    <pic:cNvPicPr/>
+                  </pic:nvPicPr>
+                  <pic:blipFill>
+                    <a:blip r:embed="rId23"/>
+                    <a:stretch>
+                      <a:fillRect/>
+                    </a:stretch>
+                  </pic:blipFill>
+                  <pic:spPr>
+                    <a:xfrm>
+                      <a:off x="0" y="0"/>
+                      <a:ext cx="5172075" cy="1695450"/>
+                    </a:xfrm>
+                    <a:prstGeom prst="rect">
+                      <a:avLst/>
+                    </a:prstGeom>
+                    <a:ln>
+                      <a:solidFill>
+                        <a:schemeClr val="tx1"/>
+                      </a:solidFill>
+                    </a:ln>
+                  </pic:spPr>
+                </pic:pic>
+              </a:graphicData>
+            </a:graphic>
+          </wp:inline>
+        </w:drawing>
+      </w:r>
+    </w:p>
+    <w:p>
+      <w:pPr>
+        <w:rPr>
+          <w:sz w:val="20"/>
+          <w:szCs w:val="20"/>
+        </w:rPr>
+      </w:pPr>
+    </w:p>
+    <w:p>
+      <w:pPr>
+        <w:jc w:val="center"/>
+        <w:rPr>
+          <w:sz w:val="20"/>
+          <w:szCs w:val="20"/>
+        </w:rPr>
+      </w:pPr>
+    </w:p>
     <w:sectPr>
       <w:pgSz w:w="12240" w:h="15840"/>
       <w:pgMar w:top="1440" w:right="1440" w:bottom="1440" w:left="1440" w:header="0" w:footer="720" w:gutter="0"/>
@@ -2206,6 +3073,155 @@
     </w:lvl>
   </w:abstractNum>
   <w:abstractNum w:abstractNumId="1">
+    <w:nsid w:val="0F4337F6"/>
+    <w:multiLevelType w:val="multilevel"/>
+    <w:tmpl w:val="3A6EFCB0"/>
+    <w:lvl w:ilvl="0">
+      <w:start w:val="1"/>
+      <w:numFmt w:val="bullet"/>
+      <w:lvlText w:val=""/>
+      <w:lvlJc w:val="left"/>
+      <w:pPr>
+        <w:tabs>
+          <w:tab w:val="num" w:pos="720"/>
+        </w:tabs>
+        <w:ind w:left="720" w:hanging="360"/>
+      </w:pPr>
+      <w:rPr>
+        <w:rFonts w:ascii="Symbol" w:hAnsi="Symbol" w:hint="default"/>
+        <w:sz w:val="20"/>
+      </w:rPr>
+    </w:lvl>
+    <w:lvl w:ilvl="1" w:tentative="1">
+      <w:start w:val="1"/>
+      <w:numFmt w:val="bullet"/>
+      <w:lvlText w:val=""/>
+      <w:lvlJc w:val="left"/>
+      <w:pPr>
+        <w:tabs>
+          <w:tab w:val="num" w:pos="1440"/>
+        </w:tabs>
+        <w:ind w:left="1440" w:hanging="360"/>
+      </w:pPr>
+      <w:rPr>
+        <w:rFonts w:ascii="Symbol" w:hAnsi="Symbol" w:hint="default"/>
+        <w:sz w:val="20"/>
+      </w:rPr>
+    </w:lvl>
+    <w:lvl w:ilvl="2" w:tentative="1">
+      <w:start w:val="1"/>
+      <w:numFmt w:val="bullet"/>
+      <w:lvlText w:val=""/>
+      <w:lvlJc w:val="left"/>
+      <w:pPr>
+        <w:tabs>
+          <w:tab w:val="num" w:pos="2160"/>
+        </w:tabs>
+        <w:ind w:left="2160" w:hanging="360"/>
+      </w:pPr>
+      <w:rPr>
+        <w:rFonts w:ascii="Symbol" w:hAnsi="Symbol" w:hint="default"/>
+        <w:sz w:val="20"/>
+      </w:rPr>
+    </w:lvl>
+    <w:lvl w:ilvl="3" w:tentative="1">
+      <w:start w:val="1"/>
+      <w:numFmt w:val="bullet"/>
+      <w:lvlText w:val=""/>
+      <w:lvlJc w:val="left"/>
+      <w:pPr>
+        <w:tabs>
+          <w:tab w:val="num" w:pos="2880"/>
+        </w:tabs>
+        <w:ind w:left="2880" w:hanging="360"/>
+      </w:pPr>
+      <w:rPr>
+        <w:rFonts w:ascii="Symbol" w:hAnsi="Symbol" w:hint="default"/>
+        <w:sz w:val="20"/>
+      </w:rPr>
+    </w:lvl>
+    <w:lvl w:ilvl="4" w:tentative="1">
+      <w:start w:val="1"/>
+      <w:numFmt w:val="bullet"/>
+      <w:lvlText w:val=""/>
+      <w:lvlJc w:val="left"/>
+      <w:pPr>
+        <w:tabs>
+          <w:tab w:val="num" w:pos="3600"/>
+        </w:tabs>
+        <w:ind w:left="3600" w:hanging="360"/>
+      </w:pPr>
+      <w:rPr>
+        <w:rFonts w:ascii="Symbol" w:hAnsi="Symbol" w:hint="default"/>
+        <w:sz w:val="20"/>
+      </w:rPr>
+    </w:lvl>
+    <w:lvl w:ilvl="5" w:tentative="1">
+      <w:start w:val="1"/>
+      <w:numFmt w:val="bullet"/>
+      <w:lvlText w:val=""/>
+      <w:lvlJc w:val="left"/>
+      <w:pPr>
+        <w:tabs>
+          <w:tab w:val="num" w:pos="4320"/>
+        </w:tabs>
+        <w:ind w:left="4320" w:hanging="360"/>
+      </w:pPr>
+      <w:rPr>
+        <w:rFonts w:ascii="Symbol" w:hAnsi="Symbol" w:hint="default"/>
+        <w:sz w:val="20"/>
+      </w:rPr>
+    </w:lvl>
+    <w:lvl w:ilvl="6" w:tentative="1">
+      <w:start w:val="1"/>
+      <w:numFmt w:val="bullet"/>
+      <w:lvlText w:val=""/>
+      <w:lvlJc w:val="left"/>
+      <w:pPr>
+        <w:tabs>
+          <w:tab w:val="num" w:pos="5040"/>
+        </w:tabs>
+        <w:ind w:left="5040" w:hanging="360"/>
+      </w:pPr>
+      <w:rPr>
+        <w:rFonts w:ascii="Symbol" w:hAnsi="Symbol" w:hint="default"/>
+        <w:sz w:val="20"/>
+      </w:rPr>
+    </w:lvl>
+    <w:lvl w:ilvl="7" w:tentative="1">
+      <w:start w:val="1"/>
+      <w:numFmt w:val="bullet"/>
+      <w:lvlText w:val=""/>
+      <w:lvlJc w:val="left"/>
+      <w:pPr>
+        <w:tabs>
+          <w:tab w:val="num" w:pos="5760"/>
+        </w:tabs>
+        <w:ind w:left="5760" w:hanging="360"/>
+      </w:pPr>
+      <w:rPr>
+        <w:rFonts w:ascii="Symbol" w:hAnsi="Symbol" w:hint="default"/>
+        <w:sz w:val="20"/>
+      </w:rPr>
+    </w:lvl>
+    <w:lvl w:ilvl="8" w:tentative="1">
+      <w:start w:val="1"/>
+      <w:numFmt w:val="bullet"/>
+      <w:lvlText w:val=""/>
+      <w:lvlJc w:val="left"/>
+      <w:pPr>
+        <w:tabs>
+          <w:tab w:val="num" w:pos="6480"/>
+        </w:tabs>
+        <w:ind w:left="6480" w:hanging="360"/>
+      </w:pPr>
+      <w:rPr>
+        <w:rFonts w:ascii="Symbol" w:hAnsi="Symbol" w:hint="default"/>
+        <w:sz w:val="20"/>
+      </w:rPr>
+    </w:lvl>
+  </w:abstractNum>
+  <w:abstractNum w:abstractNumId="2">
     <w:nsid w:val="164E657C"/>
     <w:multiLevelType w:val="hybridMultilevel"/>
     <w:tmpl w:val="0B3A2A1C"/>
@@ -2318,7 +3334,7 @@
       </w:rPr>
     </w:lvl>
   </w:abstractNum>
-  <w:abstractNum w:abstractNumId="2">
+  <w:abstractNum w:abstractNumId="3">
     <w:nsid w:val="368078F3"/>
     <w:multiLevelType w:val="hybridMultilevel"/>
     <w:tmpl w:val="9F40D4C2"/>
@@ -2404,7 +3420,7 @@
       </w:pPr>
     </w:lvl>
   </w:abstractNum>
-  <w:abstractNum w:abstractNumId="3">
+  <w:abstractNum w:abstractNumId="4">
     <w:nsid w:val="4CBA42B3"/>
     <w:multiLevelType w:val="multilevel"/>
     <w:tmpl w:val="1E88C7CE"/>
@@ -2517,7 +3533,7 @@
       </w:rPr>
     </w:lvl>
   </w:abstractNum>
-  <w:abstractNum w:abstractNumId="4">
+  <w:abstractNum w:abstractNumId="5">
     <w:nsid w:val="6EFB56D1"/>
     <w:multiLevelType w:val="hybridMultilevel"/>
     <w:tmpl w:val="CA8E3F8A"/>
@@ -2604,19 +3620,22 @@
     </w:lvl>
   </w:abstractNum>
   <w:num w:numId="1">
-    <w:abstractNumId w:val="3"/>
+    <w:abstractNumId w:val="4"/>
   </w:num>
   <w:num w:numId="2">
-    <w:abstractNumId w:val="1"/>
+    <w:abstractNumId w:val="2"/>
   </w:num>
   <w:num w:numId="3">
-    <w:abstractNumId w:val="2"/>
+    <w:abstractNumId w:val="3"/>
   </w:num>
   <w:num w:numId="4">
     <w:abstractNumId w:val="0"/>
   </w:num>
   <w:num w:numId="5">
-    <w:abstractNumId w:val="4"/>
+    <w:abstractNumId w:val="5"/>
+  </w:num>
+  <w:num w:numId="6">
+    <w:abstractNumId w:val="1"/>
   </w:num>
 </w:numbering>
 </file>
@@ -3004,6 +4023,30 @@
       <w:contextualSpacing/>
     </w:pPr>
   </w:style>
+  <w:style w:type="paragraph" w:styleId="NormalWeb">
+    <w:name w:val="Normal (Web)"/>
+    <w:basedOn w:val="Normal"/>
+    <w:uiPriority w:val="99"/>
+    <w:semiHidden/>
+    <w:unhideWhenUsed/>
+    <w:rsid w:val="00490867"/>
+    <w:pPr>
+      <w:pBdr>
+        <w:top w:val="none" w:sz="0" w:space="0" w:color="auto"/>
+        <w:left w:val="none" w:sz="0" w:space="0" w:color="auto"/>
+        <w:bottom w:val="none" w:sz="0" w:space="0" w:color="auto"/>
+        <w:right w:val="none" w:sz="0" w:space="0" w:color="auto"/>
+        <w:between w:val="none" w:sz="0" w:space="0" w:color="auto"/>
+      </w:pBdr>
+      <w:spacing w:before="100" w:beforeAutospacing="1" w:after="100" w:afterAutospacing="1" w:line="240" w:lineRule="auto"/>
+    </w:pPr>
+    <w:rPr>
+      <w:rFonts w:ascii="Times New Roman" w:eastAsia="Times New Roman" w:hAnsi="Times New Roman" w:cs="Times New Roman"/>
+      <w:color w:val="auto"/>
+      <w:sz w:val="24"/>
+      <w:szCs w:val="24"/>
+    </w:rPr>
+  </w:style>
 </w:styles>
 </file>
 
@@ -3390,6 +4433,30 @@
       <w:contextualSpacing/>
     </w:pPr>
   </w:style>
+  <w:style w:type="paragraph" w:styleId="NormalWeb">
+    <w:name w:val="Normal (Web)"/>
+    <w:basedOn w:val="Normal"/>
+    <w:uiPriority w:val="99"/>
+    <w:semiHidden/>
+    <w:unhideWhenUsed/>
+    <w:rsid w:val="00490867"/>
+    <w:pPr>
+      <w:pBdr>
+        <w:top w:val="none" w:sz="0" w:space="0" w:color="auto"/>
+        <w:left w:val="none" w:sz="0" w:space="0" w:color="auto"/>
+        <w:bottom w:val="none" w:sz="0" w:space="0" w:color="auto"/>
+        <w:right w:val="none" w:sz="0" w:space="0" w:color="auto"/>
+        <w:between w:val="none" w:sz="0" w:space="0" w:color="auto"/>
+      </w:pBdr>
+      <w:spacing w:before="100" w:beforeAutospacing="1" w:after="100" w:afterAutospacing="1" w:line="240" w:lineRule="auto"/>
+    </w:pPr>
+    <w:rPr>
+      <w:rFonts w:ascii="Times New Roman" w:eastAsia="Times New Roman" w:hAnsi="Times New Roman" w:cs="Times New Roman"/>
+      <w:color w:val="auto"/>
+      <w:sz w:val="24"/>
+      <w:szCs w:val="24"/>
+    </w:rPr>
+  </w:style>
 </w:styles>
 </file>
 
@@ -3683,7 +4750,7 @@
 </file>
 
 <file path=customXml/itemProps1.xml><?xml version="1.0" encoding="utf-8"?>
-<ds:datastoreItem xmlns:ds="http://schemas.openxmlformats.org/officeDocument/2006/customXml" ds:itemID="{AA945203-41F2-4716-BDCD-CF20D44102A3}">
+<ds:datastoreItem xmlns:ds="http://schemas.openxmlformats.org/officeDocument/2006/customXml" ds:itemID="{61BAFFC3-BBCF-44E5-A425-4A34E16219A2}">
   <ds:schemaRefs>
     <ds:schemaRef ds:uri="http://schemas.openxmlformats.org/officeDocument/2006/bibliography"/>
   </ds:schemaRefs>

</xml_diff>

<commit_message>
feat: Complete report for Project 2.2: Building a Linear Model and Analyzing Results
</commit_message>
<xml_diff>
--- a/project2-1/Project 2.1 Report - Giler.docx
+++ b/project2-1/Project 2.1 Report - Giler.docx
@@ -122,7 +122,14 @@
                 <w:sz w:val="28"/>
                 <w:szCs w:val="28"/>
               </w:rPr>
-              <w:t>August 24, 2017</w:t>
+              <w:t>August 29</w:t>
+            </w:r>
+            <w:r>
+              <w:rPr>
+                <w:sz w:val="28"/>
+                <w:szCs w:val="28"/>
+              </w:rPr>
+              <w:t>, 2017</w:t>
             </w:r>
           </w:p>
           <w:p>
@@ -138,7 +145,7 @@
                 <w:sz w:val="28"/>
                 <w:szCs w:val="28"/>
               </w:rPr>
-              <w:t>Project #2-1</w:t>
+              <w:t>Project #2-1 / 2-2</w:t>
             </w:r>
           </w:p>
         </w:tc>
@@ -221,13 +228,8 @@
         <w:contextualSpacing/>
         <w:jc w:val="both"/>
       </w:pPr>
-      <w:proofErr w:type="spellStart"/>
-      <w:r>
-        <w:t>Pawdacity</w:t>
-      </w:r>
-      <w:proofErr w:type="spellEnd"/>
-      <w:r>
-        <w:t xml:space="preserve"> currently has 13 stores open in the state of Wyoming, and is considering expanding by opening a 14</w:t>
+      <w:r>
+        <w:t>Pawdacity currently has 13 stores open in the state of Wyoming, and is considering expanding by opening a 14</w:t>
       </w:r>
       <w:r>
         <w:rPr>
@@ -291,15 +293,7 @@
         <w:t xml:space="preserve">decisions will be driven by a dataset containing the following information </w:t>
       </w:r>
       <w:r>
-        <w:t xml:space="preserve">for each city in Wyoming in which a </w:t>
-      </w:r>
-      <w:proofErr w:type="spellStart"/>
-      <w:r>
-        <w:t>Pawdacity</w:t>
-      </w:r>
-      <w:proofErr w:type="spellEnd"/>
-      <w:r>
-        <w:t xml:space="preserve"> store is currently operating:</w:t>
+        <w:t>for each city in Wyoming in which a Pawdacity store is currently operating:</w:t>
       </w:r>
     </w:p>
     <w:p>
@@ -312,15 +306,7 @@
         <w:jc w:val="both"/>
       </w:pPr>
       <w:r>
-        <w:t xml:space="preserve">Total </w:t>
-      </w:r>
-      <w:proofErr w:type="spellStart"/>
-      <w:r>
-        <w:t>Pawdacity</w:t>
-      </w:r>
-      <w:proofErr w:type="spellEnd"/>
-      <w:r>
-        <w:t xml:space="preserve"> sales in 2010</w:t>
+        <w:t>Total Pawdacity sales in 2010</w:t>
       </w:r>
     </w:p>
     <w:p>
@@ -506,15 +492,7 @@
         <w:jc w:val="both"/>
       </w:pPr>
       <w:r>
-        <w:t xml:space="preserve">Monthly sales data for all </w:t>
-      </w:r>
-      <w:proofErr w:type="spellStart"/>
-      <w:r>
-        <w:t>Pawdacity</w:t>
-      </w:r>
-      <w:proofErr w:type="spellEnd"/>
-      <w:r>
-        <w:t xml:space="preserve"> stores in 2010</w:t>
+        <w:t>Monthly sales data for all Pawdacity stores in 2010</w:t>
       </w:r>
     </w:p>
     <w:p>
@@ -563,15 +541,7 @@
         <w:t>and then</w:t>
       </w:r>
       <w:r>
-        <w:t xml:space="preserve"> joined by city name. The resulting dataset contains 11 entries, with each entry representing a city in which </w:t>
-      </w:r>
-      <w:proofErr w:type="spellStart"/>
-      <w:r>
-        <w:t>Pawdacity</w:t>
-      </w:r>
-      <w:proofErr w:type="spellEnd"/>
-      <w:r>
-        <w:t xml:space="preserve"> currently operates. This dataset will be used as training data to build a predictive model for determining the new store location.</w:t>
+        <w:t xml:space="preserve"> joined by city name. The resulting dataset contains 11 entries, with each entry representing a city in which Pawdacity currently operates. This dataset will be used as training data to build a predictive model for determining the new store location.</w:t>
       </w:r>
     </w:p>
     <w:p>
@@ -775,25 +745,7 @@
                 <w:sz w:val="20"/>
                 <w:szCs w:val="20"/>
               </w:rPr>
-              <w:t xml:space="preserve">Total </w:t>
-            </w:r>
-            <w:proofErr w:type="spellStart"/>
-            <w:r>
-              <w:rPr>
-                <w:i/>
-                <w:sz w:val="20"/>
-                <w:szCs w:val="20"/>
-              </w:rPr>
-              <w:t>Pawdacity</w:t>
-            </w:r>
-            <w:proofErr w:type="spellEnd"/>
-            <w:r>
-              <w:rPr>
-                <w:i/>
-                <w:sz w:val="20"/>
-                <w:szCs w:val="20"/>
-              </w:rPr>
-              <w:t xml:space="preserve"> Sales</w:t>
+              <w:t>Total Pawdacity Sales</w:t>
             </w:r>
           </w:p>
         </w:tc>
@@ -2114,18 +2066,41 @@
       </w:pPr>
       <w:r>
         <w:lastRenderedPageBreak/>
-        <w:t>Step 4</w:t>
-      </w:r>
-      <w:r>
-        <w:t xml:space="preserve">: </w:t>
-      </w:r>
-      <w:r>
-        <w:t>Build a Linear Regression Model</w:t>
+        <w:t>Step 4: Build a Linear Regression Model</w:t>
       </w:r>
     </w:p>
     <w:p/>
     <w:p>
       <w:pPr>
+        <w:ind w:firstLine="720"/>
+        <w:jc w:val="both"/>
+      </w:pPr>
+      <w:r>
+        <w:t>Remov</w:t>
+      </w:r>
+      <w:r>
+        <w:t>ing</w:t>
+      </w:r>
+      <w:r>
+        <w:t xml:space="preserve"> </w:t>
+      </w:r>
+      <w:proofErr w:type="spellStart"/>
+      <w:r>
+        <w:t>Gillete</w:t>
+      </w:r>
+      <w:proofErr w:type="spellEnd"/>
+      <w:r>
+        <w:t xml:space="preserve"> from the set of current Pawdacity store locations yields the following chart for our training dataset.</w:t>
+      </w:r>
+    </w:p>
+    <w:p>
+      <w:pPr>
+        <w:ind w:firstLine="720"/>
+        <w:jc w:val="both"/>
+      </w:pPr>
+    </w:p>
+    <w:p>
+      <w:pPr>
         <w:jc w:val="center"/>
       </w:pPr>
       <w:r>
@@ -2133,7 +2108,7 @@
           <w:noProof/>
         </w:rPr>
         <w:drawing>
-          <wp:inline distT="0" distB="0" distL="0" distR="0" wp14:anchorId="284DAF53" wp14:editId="340D7F0D">
+          <wp:inline distT="0" distB="0" distL="0" distR="0" wp14:anchorId="7E76BCCD" wp14:editId="2C3610AA">
             <wp:extent cx="5943600" cy="2428875"/>
             <wp:effectExtent l="19050" t="19050" r="19050" b="28575"/>
             <wp:docPr id="13" name="Picture 13"/>
@@ -2174,7 +2149,25 @@
         </w:drawing>
       </w:r>
     </w:p>
-    <w:p/>
+    <w:p>
+      <w:pPr>
+        <w:jc w:val="both"/>
+      </w:pPr>
+    </w:p>
+    <w:p>
+      <w:pPr>
+        <w:jc w:val="both"/>
+      </w:pPr>
+      <w:r>
+        <w:tab/>
+        <w:t>The first step in developing the linear model is to determine which of the available metrics would work well as predictor variables. In order to be an effective predictor, the variable itself should have some linear correlation with the value we are trying to predict (in this case ‘Total Sales’). Analyzing each metric against total sales and applying a linear regression least squares fit yields the following:</w:t>
+      </w:r>
+    </w:p>
+    <w:p>
+      <w:pPr>
+        <w:jc w:val="both"/>
+      </w:pPr>
+    </w:p>
     <w:p>
       <w:pPr>
         <w:jc w:val="center"/>
@@ -2184,9 +2177,9 @@
           <w:noProof/>
         </w:rPr>
         <w:drawing>
-          <wp:inline distT="0" distB="0" distL="0" distR="0" wp14:anchorId="0743F0B3" wp14:editId="201A26AB">
-            <wp:extent cx="5943600" cy="1061085"/>
-            <wp:effectExtent l="19050" t="19050" r="19050" b="24765"/>
+          <wp:inline distT="0" distB="0" distL="0" distR="0" wp14:anchorId="312A1DE7" wp14:editId="37CA0015">
+            <wp:extent cx="5922259" cy="1333500"/>
+            <wp:effectExtent l="19050" t="19050" r="21590" b="19050"/>
             <wp:docPr id="14" name="Picture 14"/>
             <wp:cNvGraphicFramePr>
               <a:graphicFrameLocks xmlns:a="http://schemas.openxmlformats.org/drawingml/2006/main" noChangeAspect="1"/>
@@ -2207,7 +2200,7 @@
                   <pic:spPr>
                     <a:xfrm>
                       <a:off x="0" y="0"/>
-                      <a:ext cx="5943600" cy="1061085"/>
+                      <a:ext cx="5943600" cy="1338305"/>
                     </a:xfrm>
                     <a:prstGeom prst="rect">
                       <a:avLst/>
@@ -2225,7 +2218,25 @@
         </w:drawing>
       </w:r>
     </w:p>
-    <w:p/>
+    <w:p>
+      <w:pPr>
+        <w:jc w:val="both"/>
+      </w:pPr>
+    </w:p>
+    <w:p>
+      <w:pPr>
+        <w:jc w:val="both"/>
+      </w:pPr>
+      <w:r>
+        <w:tab/>
+        <w:t>We see that each of the potential metrics has a fairly linear relationship with total sales, so we cannot eliminate any metric at this step. However, intuition leads us to believe some of the metric variables themselves may be correlated with each other (for example, population vs total families or population density). To double-check this, we generate a correlation table for each of the metrics being considered.</w:t>
+      </w:r>
+    </w:p>
+    <w:p>
+      <w:pPr>
+        <w:jc w:val="both"/>
+      </w:pPr>
+    </w:p>
     <w:p>
       <w:pPr>
         <w:jc w:val="center"/>
@@ -2234,8 +2245,9 @@
         <w:rPr>
           <w:noProof/>
         </w:rPr>
+        <w:lastRenderedPageBreak/>
         <w:drawing>
-          <wp:inline distT="0" distB="0" distL="0" distR="0" wp14:anchorId="23A74F74" wp14:editId="63418BA7">
+          <wp:inline distT="0" distB="0" distL="0" distR="0" wp14:anchorId="5B720550" wp14:editId="4042A62E">
             <wp:extent cx="5943600" cy="1334135"/>
             <wp:effectExtent l="19050" t="19050" r="19050" b="18415"/>
             <wp:docPr id="15" name="Picture 15"/>
@@ -2276,16 +2288,46 @@
         </w:drawing>
       </w:r>
     </w:p>
-    <w:p/>
+    <w:p>
+      <w:pPr>
+        <w:jc w:val="both"/>
+      </w:pPr>
+    </w:p>
+    <w:p>
+      <w:pPr>
+        <w:jc w:val="both"/>
+      </w:pPr>
+      <w:r>
+        <w:tab/>
+        <w:t>While land area does not seem to be affected by any other variable in the dataset, the others appear to be strongly correlated with each other. For the linear model, we should only select one of these variables as a predictor. In order to make this selection, we fit a linear model to a pair of variables (land area + one of the other variables in question) and compare the R</w:t>
+      </w:r>
+      <w:r>
+        <w:rPr>
+          <w:vertAlign w:val="superscript"/>
+        </w:rPr>
+        <w:t>2</w:t>
+      </w:r>
+      <w:r>
+        <w:t xml:space="preserve"> score to make our selection.</w:t>
+      </w:r>
+    </w:p>
+    <w:p>
+      <w:pPr>
+        <w:jc w:val="both"/>
+      </w:pPr>
+    </w:p>
     <w:p>
       <w:pPr>
         <w:jc w:val="center"/>
       </w:pPr>
       <w:r>
+        <w:rPr>
+          <w:noProof/>
+        </w:rPr>
         <w:drawing>
-          <wp:inline distT="0" distB="0" distL="0" distR="0" wp14:anchorId="1E8A5990" wp14:editId="3C9A9A77">
-            <wp:extent cx="4362450" cy="1846501"/>
-            <wp:effectExtent l="19050" t="19050" r="19050" b="20955"/>
+          <wp:inline distT="0" distB="0" distL="0" distR="0" wp14:anchorId="57EDFD90" wp14:editId="602568C2">
+            <wp:extent cx="4796721" cy="2314575"/>
+            <wp:effectExtent l="19050" t="19050" r="23495" b="9525"/>
             <wp:docPr id="17" name="Picture 17"/>
             <wp:cNvGraphicFramePr>
               <a:graphicFrameLocks xmlns:a="http://schemas.openxmlformats.org/drawingml/2006/main" noChangeAspect="1"/>
@@ -2306,7 +2348,7 @@
                   <pic:spPr>
                     <a:xfrm>
                       <a:off x="0" y="0"/>
-                      <a:ext cx="4361905" cy="1846270"/>
+                      <a:ext cx="4796122" cy="2314286"/>
                     </a:xfrm>
                     <a:prstGeom prst="rect">
                       <a:avLst/>
@@ -2326,30 +2368,35 @@
     </w:p>
     <w:p>
       <w:pPr>
-        <w:pStyle w:val="Heading2"/>
-        <w:keepNext w:val="0"/>
-        <w:keepLines w:val="0"/>
-        <w:spacing w:before="240" w:after="40"/>
-        <w:rPr>
-          <w:sz w:val="22"/>
-          <w:szCs w:val="22"/>
-        </w:rPr>
-      </w:pPr>
-      <w:r>
-        <w:rPr>
-          <w:sz w:val="22"/>
-          <w:szCs w:val="22"/>
-        </w:rPr>
-        <w:lastRenderedPageBreak/>
-        <w:t>Select features: Total Families &amp; Land Area</w:t>
-      </w:r>
-    </w:p>
-    <w:p>
-      <w:r>
-        <w:t>Equation:</w:t>
-      </w:r>
-    </w:p>
-    <w:p/>
+        <w:jc w:val="both"/>
+      </w:pPr>
+    </w:p>
+    <w:p>
+      <w:pPr>
+        <w:jc w:val="both"/>
+      </w:pPr>
+      <w:r>
+        <w:tab/>
+        <w:t>We can see that using the number of total families in the city allows us to model the data most effectively, with an R</w:t>
+      </w:r>
+      <w:r>
+        <w:rPr>
+          <w:vertAlign w:val="superscript"/>
+        </w:rPr>
+        <w:t>2</w:t>
+      </w:r>
+      <w:r>
+        <w:t xml:space="preserve"> score of 0.91. We select total families and land area as our two predictor variables for the linear model. Performing a fit over these predictors yields the following equation:</w:t>
+      </w:r>
+    </w:p>
+    <w:p>
+      <w:pPr>
+        <w:jc w:val="both"/>
+      </w:pPr>
+      <w:r>
+        <w:t xml:space="preserve"> </w:t>
+      </w:r>
+    </w:p>
     <w:p>
       <w:pPr>
         <w:jc w:val="center"/>
@@ -2359,7 +2406,7 @@
           <w:noProof/>
         </w:rPr>
         <w:drawing>
-          <wp:inline distT="0" distB="0" distL="0" distR="0" wp14:anchorId="72D2659E" wp14:editId="403A67DE">
+          <wp:inline distT="0" distB="0" distL="0" distR="0" wp14:anchorId="1630C673" wp14:editId="6839F9CC">
             <wp:extent cx="5943600" cy="198120"/>
             <wp:effectExtent l="0" t="0" r="0" b="0"/>
             <wp:docPr id="18" name="Picture 18"/>
@@ -2397,38 +2444,149 @@
     </w:p>
     <w:p>
       <w:pPr>
+        <w:jc w:val="both"/>
+        <w:rPr>
+          <w:sz w:val="32"/>
+          <w:szCs w:val="32"/>
+        </w:rPr>
+      </w:pPr>
+      <w:r>
+        <w:br w:type="page"/>
+      </w:r>
+    </w:p>
+    <w:p>
+      <w:pPr>
         <w:pStyle w:val="Heading2"/>
         <w:keepNext w:val="0"/>
         <w:keepLines w:val="0"/>
         <w:spacing w:before="240" w:after="40"/>
-        <w:rPr>
-          <w:sz w:val="22"/>
-          <w:szCs w:val="22"/>
-        </w:rPr>
-      </w:pPr>
-    </w:p>
-    <w:p>
-      <w:pPr>
-        <w:pStyle w:val="Heading2"/>
-        <w:keepNext w:val="0"/>
-        <w:keepLines w:val="0"/>
-        <w:spacing w:before="240" w:after="40"/>
-      </w:pPr>
-      <w:r>
-        <w:t xml:space="preserve">Step </w:t>
-      </w:r>
-      <w:r>
-        <w:t>5</w:t>
-      </w:r>
-      <w:r>
-        <w:t xml:space="preserve">: </w:t>
-      </w:r>
-      <w:r>
-        <w:t>Perform the Analysis</w:t>
-      </w:r>
-    </w:p>
-    <w:p>
-      <w:pPr>
+        <w:jc w:val="both"/>
+      </w:pPr>
+      <w:r>
+        <w:lastRenderedPageBreak/>
+        <w:t>Step 5: Perform the Analysis</w:t>
+      </w:r>
+    </w:p>
+    <w:p>
+      <w:pPr>
+        <w:jc w:val="both"/>
+        <w:rPr>
+          <w:sz w:val="20"/>
+          <w:szCs w:val="20"/>
+        </w:rPr>
+      </w:pPr>
+    </w:p>
+    <w:p>
+      <w:pPr>
+        <w:jc w:val="both"/>
+        <w:rPr>
+          <w:sz w:val="20"/>
+          <w:szCs w:val="20"/>
+        </w:rPr>
+      </w:pPr>
+      <w:r>
+        <w:rPr>
+          <w:sz w:val="20"/>
+          <w:szCs w:val="20"/>
+        </w:rPr>
+        <w:tab/>
+        <w:t>After fitting the model to our dataset, we</w:t>
+      </w:r>
+      <w:r>
+        <w:rPr>
+          <w:sz w:val="20"/>
+          <w:szCs w:val="20"/>
+        </w:rPr>
+        <w:t xml:space="preserve"> can begin considering data for potential cities to open the next Pawdacity storefront. Two sets </w:t>
+      </w:r>
+      <w:r>
+        <w:rPr>
+          <w:sz w:val="20"/>
+          <w:szCs w:val="20"/>
+        </w:rPr>
+        <w:t>of data will be used to perform this analysis:</w:t>
+      </w:r>
+    </w:p>
+    <w:p>
+      <w:pPr>
+        <w:pStyle w:val="ListParagraph"/>
+        <w:numPr>
+          <w:ilvl w:val="0"/>
+          <w:numId w:val="7"/>
+        </w:numPr>
+        <w:jc w:val="both"/>
+        <w:rPr>
+          <w:sz w:val="20"/>
+          <w:szCs w:val="20"/>
+        </w:rPr>
+      </w:pPr>
+      <w:r>
+        <w:rPr>
+          <w:sz w:val="20"/>
+          <w:szCs w:val="20"/>
+        </w:rPr>
+        <w:t>Population data from U.S. Census Bureau (2000, 2010, and estimated 2014)</w:t>
+      </w:r>
+    </w:p>
+    <w:p>
+      <w:pPr>
+        <w:pStyle w:val="ListParagraph"/>
+        <w:numPr>
+          <w:ilvl w:val="0"/>
+          <w:numId w:val="7"/>
+        </w:numPr>
+        <w:jc w:val="both"/>
+        <w:rPr>
+          <w:sz w:val="20"/>
+          <w:szCs w:val="20"/>
+        </w:rPr>
+      </w:pPr>
+      <w:r>
+        <w:rPr>
+          <w:sz w:val="20"/>
+          <w:szCs w:val="20"/>
+        </w:rPr>
+        <w:t>Demographic data for each city and county in the state of Wyoming</w:t>
+      </w:r>
+    </w:p>
+    <w:p>
+      <w:pPr>
+        <w:pStyle w:val="ListParagraph"/>
+        <w:numPr>
+          <w:ilvl w:val="0"/>
+          <w:numId w:val="7"/>
+        </w:numPr>
+        <w:jc w:val="both"/>
+        <w:rPr>
+          <w:sz w:val="20"/>
+          <w:szCs w:val="20"/>
+        </w:rPr>
+      </w:pPr>
+      <w:r>
+        <w:rPr>
+          <w:sz w:val="20"/>
+          <w:szCs w:val="20"/>
+        </w:rPr>
+        <w:t>NAICS data on the most current sales of all competitor stores where total sales is equal to 12 months of sales.</w:t>
+      </w:r>
+      <w:r>
+        <w:rPr>
+          <w:sz w:val="20"/>
+          <w:szCs w:val="20"/>
+        </w:rPr>
+        <w:t xml:space="preserve"> A sample of this </w:t>
+      </w:r>
+      <w:r>
+        <w:rPr>
+          <w:sz w:val="20"/>
+          <w:szCs w:val="20"/>
+        </w:rPr>
+        <w:t>data is shown below:</w:t>
+      </w:r>
+    </w:p>
+    <w:p>
+      <w:pPr>
+        <w:jc w:val="both"/>
         <w:rPr>
           <w:sz w:val="20"/>
           <w:szCs w:val="20"/>
@@ -2448,9 +2606,9 @@
           <w:noProof/>
         </w:rPr>
         <w:drawing>
-          <wp:inline distT="0" distB="0" distL="0" distR="0" wp14:anchorId="7F491FA8" wp14:editId="2CC6C3D0">
-            <wp:extent cx="5076825" cy="1564717"/>
-            <wp:effectExtent l="19050" t="19050" r="9525" b="16510"/>
+          <wp:inline distT="0" distB="0" distL="0" distR="0" wp14:anchorId="13310704" wp14:editId="5AE6DA40">
+            <wp:extent cx="3600450" cy="1109687"/>
+            <wp:effectExtent l="19050" t="19050" r="19050" b="14605"/>
             <wp:docPr id="19" name="Picture 19"/>
             <wp:cNvGraphicFramePr>
               <a:graphicFrameLocks xmlns:a="http://schemas.openxmlformats.org/drawingml/2006/main" noChangeAspect="1"/>
@@ -2471,7 +2629,7 @@
                   <pic:spPr>
                     <a:xfrm>
                       <a:off x="0" y="0"/>
-                      <a:ext cx="5076825" cy="1564717"/>
+                      <a:ext cx="3600450" cy="1109687"/>
                     </a:xfrm>
                     <a:prstGeom prst="rect">
                       <a:avLst/>
@@ -2491,187 +2649,248 @@
     </w:p>
     <w:p>
       <w:pPr>
-        <w:rPr>
-          <w:sz w:val="20"/>
-          <w:szCs w:val="20"/>
-        </w:rPr>
-      </w:pPr>
-    </w:p>
-    <w:p>
-      <w:pPr>
-        <w:rPr>
-          <w:sz w:val="20"/>
-          <w:szCs w:val="20"/>
-        </w:rPr>
-      </w:pPr>
-      <w:r>
-        <w:rPr>
-          <w:sz w:val="20"/>
-          <w:szCs w:val="20"/>
-        </w:rPr>
-        <w:t>Aggregate by city and calculate sales volume sum</w:t>
-      </w:r>
-    </w:p>
-    <w:p>
-      <w:pPr>
-        <w:rPr>
-          <w:sz w:val="20"/>
-          <w:szCs w:val="20"/>
-        </w:rPr>
-      </w:pPr>
-    </w:p>
-    <w:p>
-      <w:pPr>
-        <w:rPr>
-          <w:sz w:val="20"/>
-          <w:szCs w:val="20"/>
-        </w:rPr>
-      </w:pPr>
-      <w:r>
-        <w:rPr>
-          <w:sz w:val="20"/>
-          <w:szCs w:val="20"/>
-        </w:rPr>
-        <w:t>Note limitations:</w:t>
-      </w:r>
-    </w:p>
-    <w:p>
-      <w:pPr>
-        <w:pStyle w:val="NormalWeb"/>
+        <w:jc w:val="both"/>
+        <w:rPr>
+          <w:sz w:val="20"/>
+          <w:szCs w:val="20"/>
+        </w:rPr>
+      </w:pPr>
+    </w:p>
+    <w:p>
+      <w:pPr>
+        <w:jc w:val="both"/>
+        <w:rPr>
+          <w:sz w:val="20"/>
+          <w:szCs w:val="20"/>
+        </w:rPr>
+      </w:pPr>
+      <w:r>
+        <w:rPr>
+          <w:sz w:val="20"/>
+          <w:szCs w:val="20"/>
+        </w:rPr>
+        <w:tab/>
+        <w:t>The NAICS data is aggregated first by city, and the sum of sales volume is calculated for each city. This table of aggregated data is joined by city to the population and demographics tables. From here, we consider limitations on potential cities where the new store could be opened:</w:t>
+      </w:r>
+    </w:p>
+    <w:p>
+      <w:pPr>
+        <w:pStyle w:val="ListParagraph"/>
         <w:numPr>
           <w:ilvl w:val="0"/>
-          <w:numId w:val="6"/>
+          <w:numId w:val="9"/>
         </w:numPr>
-        <w:shd w:val="clear" w:color="auto" w:fill="FFFFFF"/>
-        <w:spacing w:before="0" w:beforeAutospacing="0" w:after="0" w:afterAutospacing="0"/>
-        <w:ind w:left="480" w:right="480"/>
-        <w:rPr>
-          <w:rFonts w:ascii="Helvetica" w:hAnsi="Helvetica" w:cs="Helvetica"/>
-          <w:color w:val="000000"/>
-          <w:sz w:val="21"/>
-          <w:szCs w:val="21"/>
-        </w:rPr>
-      </w:pPr>
-      <w:r>
-        <w:rPr>
-          <w:rFonts w:ascii="Helvetica" w:hAnsi="Helvetica" w:cs="Helvetica"/>
-          <w:color w:val="000000"/>
-          <w:sz w:val="21"/>
-          <w:szCs w:val="21"/>
+        <w:jc w:val="both"/>
+        <w:rPr>
+          <w:sz w:val="20"/>
+          <w:szCs w:val="20"/>
+        </w:rPr>
+      </w:pPr>
+      <w:r>
+        <w:rPr>
+          <w:sz w:val="20"/>
+          <w:szCs w:val="20"/>
         </w:rPr>
         <w:t>The new store should be located in a new city.</w:t>
       </w:r>
     </w:p>
     <w:p>
       <w:pPr>
-        <w:pStyle w:val="NormalWeb"/>
+        <w:pStyle w:val="ListParagraph"/>
         <w:numPr>
           <w:ilvl w:val="0"/>
-          <w:numId w:val="6"/>
+          <w:numId w:val="9"/>
         </w:numPr>
-        <w:shd w:val="clear" w:color="auto" w:fill="FFFFFF"/>
-        <w:spacing w:before="0" w:beforeAutospacing="0" w:after="0" w:afterAutospacing="0"/>
-        <w:ind w:left="480" w:right="480"/>
-        <w:rPr>
-          <w:rFonts w:ascii="Helvetica" w:hAnsi="Helvetica" w:cs="Helvetica"/>
-          <w:color w:val="000000"/>
-          <w:sz w:val="21"/>
-          <w:szCs w:val="21"/>
-        </w:rPr>
-      </w:pPr>
-      <w:r>
-        <w:rPr>
-          <w:rFonts w:ascii="Helvetica" w:hAnsi="Helvetica" w:cs="Helvetica"/>
-          <w:color w:val="000000"/>
-          <w:sz w:val="21"/>
-          <w:szCs w:val="21"/>
+        <w:jc w:val="both"/>
+        <w:rPr>
+          <w:sz w:val="20"/>
+          <w:szCs w:val="20"/>
+        </w:rPr>
+      </w:pPr>
+      <w:r>
+        <w:rPr>
+          <w:sz w:val="20"/>
+          <w:szCs w:val="20"/>
         </w:rPr>
         <w:t>The total sales for the entire competition in the new city should be less than $500,000</w:t>
       </w:r>
     </w:p>
     <w:p>
       <w:pPr>
-        <w:pStyle w:val="NormalWeb"/>
+        <w:pStyle w:val="ListParagraph"/>
         <w:numPr>
           <w:ilvl w:val="0"/>
-          <w:numId w:val="6"/>
+          <w:numId w:val="9"/>
         </w:numPr>
-        <w:shd w:val="clear" w:color="auto" w:fill="FFFFFF"/>
-        <w:spacing w:before="0" w:beforeAutospacing="0" w:after="0" w:afterAutospacing="0"/>
-        <w:ind w:left="480" w:right="480"/>
-        <w:rPr>
-          <w:rFonts w:ascii="Helvetica" w:hAnsi="Helvetica" w:cs="Helvetica"/>
-          <w:color w:val="000000"/>
-          <w:sz w:val="21"/>
-          <w:szCs w:val="21"/>
-        </w:rPr>
-      </w:pPr>
-      <w:r>
-        <w:rPr>
-          <w:rFonts w:ascii="Helvetica" w:hAnsi="Helvetica" w:cs="Helvetica"/>
-          <w:color w:val="000000"/>
-          <w:sz w:val="21"/>
-          <w:szCs w:val="21"/>
+        <w:jc w:val="both"/>
+        <w:rPr>
+          <w:sz w:val="20"/>
+          <w:szCs w:val="20"/>
+        </w:rPr>
+      </w:pPr>
+      <w:r>
+        <w:rPr>
+          <w:sz w:val="20"/>
+          <w:szCs w:val="20"/>
         </w:rPr>
         <w:t>The new city where you want to build your new store must have a population over 4,000 people (based on 2014 US Census)</w:t>
       </w:r>
     </w:p>
     <w:p>
       <w:pPr>
-        <w:pStyle w:val="NormalWeb"/>
+        <w:pStyle w:val="ListParagraph"/>
         <w:numPr>
           <w:ilvl w:val="0"/>
-          <w:numId w:val="6"/>
+          <w:numId w:val="9"/>
         </w:numPr>
-        <w:shd w:val="clear" w:color="auto" w:fill="FFFFFF"/>
-        <w:spacing w:before="0" w:beforeAutospacing="0" w:after="0" w:afterAutospacing="0"/>
-        <w:ind w:left="480" w:right="480"/>
-        <w:rPr>
-          <w:rFonts w:ascii="Helvetica" w:hAnsi="Helvetica" w:cs="Helvetica"/>
-          <w:color w:val="000000"/>
-          <w:sz w:val="21"/>
-          <w:szCs w:val="21"/>
-        </w:rPr>
-      </w:pPr>
-      <w:r>
-        <w:rPr>
-          <w:rFonts w:ascii="Helvetica" w:hAnsi="Helvetica" w:cs="Helvetica"/>
-          <w:color w:val="000000"/>
-          <w:sz w:val="21"/>
-          <w:szCs w:val="21"/>
+        <w:jc w:val="both"/>
+        <w:rPr>
+          <w:sz w:val="20"/>
+          <w:szCs w:val="20"/>
+        </w:rPr>
+      </w:pPr>
+      <w:r>
+        <w:rPr>
+          <w:sz w:val="20"/>
+          <w:szCs w:val="20"/>
         </w:rPr>
         <w:t>The predicted yearly sales must be over $200,000</w:t>
       </w:r>
     </w:p>
     <w:p>
       <w:pPr>
-        <w:pStyle w:val="NormalWeb"/>
+        <w:pStyle w:val="ListParagraph"/>
         <w:numPr>
           <w:ilvl w:val="0"/>
-          <w:numId w:val="6"/>
+          <w:numId w:val="9"/>
         </w:numPr>
-        <w:shd w:val="clear" w:color="auto" w:fill="FFFFFF"/>
-        <w:spacing w:before="0" w:beforeAutospacing="0" w:after="0" w:afterAutospacing="0"/>
-        <w:ind w:left="480" w:right="480"/>
-        <w:rPr>
-          <w:rFonts w:ascii="Helvetica" w:hAnsi="Helvetica" w:cs="Helvetica"/>
-          <w:color w:val="000000"/>
-          <w:sz w:val="21"/>
-          <w:szCs w:val="21"/>
-        </w:rPr>
-      </w:pPr>
-      <w:r>
-        <w:rPr>
-          <w:rFonts w:ascii="Helvetica" w:hAnsi="Helvetica" w:cs="Helvetica"/>
-          <w:color w:val="000000"/>
-          <w:sz w:val="21"/>
-          <w:szCs w:val="21"/>
+        <w:jc w:val="both"/>
+        <w:rPr>
+          <w:sz w:val="20"/>
+          <w:szCs w:val="20"/>
+        </w:rPr>
+      </w:pPr>
+      <w:r>
+        <w:rPr>
+          <w:sz w:val="20"/>
+          <w:szCs w:val="20"/>
         </w:rPr>
         <w:t>The city chosen has the highest predicted sales from the predicted set</w:t>
       </w:r>
     </w:p>
     <w:p>
       <w:pPr>
+        <w:jc w:val="both"/>
+        <w:rPr>
+          <w:sz w:val="20"/>
+          <w:szCs w:val="20"/>
+        </w:rPr>
+      </w:pPr>
+    </w:p>
+    <w:p>
+      <w:pPr>
+        <w:ind w:firstLine="360"/>
+        <w:jc w:val="both"/>
+        <w:rPr>
+          <w:sz w:val="20"/>
+          <w:szCs w:val="20"/>
+        </w:rPr>
+      </w:pPr>
+      <w:r>
+        <w:rPr>
+          <w:sz w:val="20"/>
+          <w:szCs w:val="20"/>
+        </w:rPr>
+        <w:t>Data is plotted below, with thresholds for city population and competitor sales volume also highlighted. Blue markers in this plot represent the four potential cities which meet the criteria 1-3 as listed above. The cities meeting these criteria are:</w:t>
+      </w:r>
+    </w:p>
+    <w:p>
+      <w:pPr>
+        <w:pStyle w:val="ListParagraph"/>
+        <w:numPr>
+          <w:ilvl w:val="0"/>
+          <w:numId w:val="10"/>
+        </w:numPr>
+        <w:jc w:val="both"/>
+        <w:rPr>
+          <w:sz w:val="20"/>
+          <w:szCs w:val="20"/>
+        </w:rPr>
+      </w:pPr>
+      <w:r>
+        <w:rPr>
+          <w:sz w:val="20"/>
+          <w:szCs w:val="20"/>
+        </w:rPr>
+        <w:t>Jackson</w:t>
+      </w:r>
+    </w:p>
+    <w:p>
+      <w:pPr>
+        <w:pStyle w:val="ListParagraph"/>
+        <w:numPr>
+          <w:ilvl w:val="0"/>
+          <w:numId w:val="10"/>
+        </w:numPr>
+        <w:jc w:val="both"/>
+        <w:rPr>
+          <w:sz w:val="20"/>
+          <w:szCs w:val="20"/>
+        </w:rPr>
+      </w:pPr>
+      <w:r>
+        <w:rPr>
+          <w:sz w:val="20"/>
+          <w:szCs w:val="20"/>
+        </w:rPr>
+        <w:t>Lander</w:t>
+      </w:r>
+    </w:p>
+    <w:p>
+      <w:pPr>
+        <w:pStyle w:val="ListParagraph"/>
+        <w:numPr>
+          <w:ilvl w:val="0"/>
+          <w:numId w:val="10"/>
+        </w:numPr>
+        <w:jc w:val="both"/>
+        <w:rPr>
+          <w:sz w:val="20"/>
+          <w:szCs w:val="20"/>
+        </w:rPr>
+      </w:pPr>
+      <w:r>
+        <w:rPr>
+          <w:sz w:val="20"/>
+          <w:szCs w:val="20"/>
+        </w:rPr>
+        <w:t>Laramie</w:t>
+      </w:r>
+    </w:p>
+    <w:p>
+      <w:pPr>
+        <w:pStyle w:val="ListParagraph"/>
+        <w:numPr>
+          <w:ilvl w:val="0"/>
+          <w:numId w:val="10"/>
+        </w:numPr>
+        <w:jc w:val="both"/>
+        <w:rPr>
+          <w:sz w:val="20"/>
+          <w:szCs w:val="20"/>
+        </w:rPr>
+      </w:pPr>
+      <w:r>
+        <w:rPr>
+          <w:sz w:val="20"/>
+          <w:szCs w:val="20"/>
+        </w:rPr>
+        <w:t>Worland</w:t>
+      </w:r>
+    </w:p>
+    <w:p>
+      <w:pPr>
+        <w:jc w:val="both"/>
         <w:rPr>
           <w:sz w:val="20"/>
           <w:szCs w:val="20"/>
@@ -2691,9 +2910,9 @@
           <w:noProof/>
         </w:rPr>
         <w:drawing>
-          <wp:inline distT="0" distB="0" distL="0" distR="0" wp14:anchorId="745FD91C" wp14:editId="038DEA0B">
-            <wp:extent cx="5457825" cy="2596515"/>
-            <wp:effectExtent l="19050" t="19050" r="28575" b="13335"/>
+          <wp:inline distT="0" distB="0" distL="0" distR="0" wp14:anchorId="654FB31F" wp14:editId="3D979F5A">
+            <wp:extent cx="4364657" cy="2076450"/>
+            <wp:effectExtent l="19050" t="19050" r="17145" b="19050"/>
             <wp:docPr id="24" name="Picture 24"/>
             <wp:cNvGraphicFramePr>
               <a:graphicFrameLocks xmlns:a="http://schemas.openxmlformats.org/drawingml/2006/main" noChangeAspect="1"/>
@@ -2714,7 +2933,7 @@
                   <pic:spPr>
                     <a:xfrm>
                       <a:off x="0" y="0"/>
-                      <a:ext cx="5457825" cy="2596515"/>
+                      <a:ext cx="4367355" cy="2077733"/>
                     </a:xfrm>
                     <a:prstGeom prst="rect">
                       <a:avLst/>
@@ -2734,6 +2953,73 @@
     </w:p>
     <w:p>
       <w:pPr>
+        <w:jc w:val="both"/>
+        <w:rPr>
+          <w:sz w:val="20"/>
+          <w:szCs w:val="20"/>
+        </w:rPr>
+      </w:pPr>
+      <w:r>
+        <w:rPr>
+          <w:sz w:val="20"/>
+          <w:szCs w:val="20"/>
+        </w:rPr>
+        <w:lastRenderedPageBreak/>
+        <w:tab/>
+      </w:r>
+      <w:r>
+        <w:rPr>
+          <w:sz w:val="20"/>
+          <w:szCs w:val="20"/>
+        </w:rPr>
+        <w:t>Sales predictions are made based on our trained linear model for these four cities of interest</w:t>
+      </w:r>
+      <w:r>
+        <w:rPr>
+          <w:sz w:val="20"/>
+          <w:szCs w:val="20"/>
+        </w:rPr>
+        <w:t xml:space="preserve">. We can see </w:t>
+      </w:r>
+      <w:r>
+        <w:rPr>
+          <w:sz w:val="20"/>
+          <w:szCs w:val="20"/>
+        </w:rPr>
+        <w:t xml:space="preserve">below </w:t>
+      </w:r>
+      <w:r>
+        <w:rPr>
+          <w:sz w:val="20"/>
+          <w:szCs w:val="20"/>
+        </w:rPr>
+        <w:t xml:space="preserve">that </w:t>
+      </w:r>
+      <w:r>
+        <w:rPr>
+          <w:sz w:val="20"/>
+          <w:szCs w:val="20"/>
+        </w:rPr>
+        <w:t>plotting sales predictions against population, total families, and land area for these four cities, along with total sales from our training data,</w:t>
+      </w:r>
+      <w:r>
+        <w:rPr>
+          <w:sz w:val="20"/>
+          <w:szCs w:val="20"/>
+        </w:rPr>
+        <w:t xml:space="preserve"> shows that</w:t>
+      </w:r>
+      <w:r>
+        <w:rPr>
+          <w:sz w:val="20"/>
+          <w:szCs w:val="20"/>
+        </w:rPr>
+        <w:t xml:space="preserve"> our predictions following similar trends to the training set.</w:t>
+      </w:r>
+    </w:p>
+    <w:p>
+      <w:pPr>
+        <w:jc w:val="both"/>
         <w:rPr>
           <w:sz w:val="20"/>
           <w:szCs w:val="20"/>
@@ -2752,12 +3038,11 @@
         <w:rPr>
           <w:noProof/>
         </w:rPr>
-        <w:lastRenderedPageBreak/>
         <w:drawing>
-          <wp:inline distT="0" distB="0" distL="0" distR="0" wp14:anchorId="68D046CE" wp14:editId="438FE9DC">
-            <wp:extent cx="2238375" cy="990600"/>
-            <wp:effectExtent l="19050" t="19050" r="28575" b="19050"/>
-            <wp:docPr id="25" name="Picture 25"/>
+          <wp:inline distT="0" distB="0" distL="0" distR="0" wp14:anchorId="7CC91988" wp14:editId="49E56E71">
+            <wp:extent cx="5695094" cy="1866900"/>
+            <wp:effectExtent l="19050" t="19050" r="20320" b="19050"/>
+            <wp:docPr id="22" name="Picture 22"/>
             <wp:cNvGraphicFramePr>
               <a:graphicFrameLocks xmlns:a="http://schemas.openxmlformats.org/drawingml/2006/main" noChangeAspect="1"/>
             </wp:cNvGraphicFramePr>
@@ -2777,7 +3062,7 @@
                   <pic:spPr>
                     <a:xfrm>
                       <a:off x="0" y="0"/>
-                      <a:ext cx="2238375" cy="990600"/>
+                      <a:ext cx="5695094" cy="1866900"/>
                     </a:xfrm>
                     <a:prstGeom prst="rect">
                       <a:avLst/>
@@ -2797,36 +3082,92 @@
     </w:p>
     <w:p>
       <w:pPr>
-        <w:rPr>
-          <w:sz w:val="20"/>
-          <w:szCs w:val="20"/>
-        </w:rPr>
-      </w:pPr>
-    </w:p>
-    <w:p>
-      <w:pPr>
-        <w:rPr>
-          <w:sz w:val="20"/>
-          <w:szCs w:val="20"/>
-        </w:rPr>
-      </w:pPr>
-    </w:p>
-    <w:p>
-      <w:pPr>
-        <w:rPr>
-          <w:sz w:val="20"/>
-          <w:szCs w:val="20"/>
-        </w:rPr>
-      </w:pPr>
-      <w:r>
-        <w:rPr>
-          <w:sz w:val="20"/>
-          <w:szCs w:val="20"/>
-        </w:rPr>
-        <w:t>Results:</w:t>
-      </w:r>
-      <w:bookmarkStart w:id="0" w:name="_GoBack"/>
-      <w:bookmarkEnd w:id="0"/>
+        <w:jc w:val="both"/>
+        <w:rPr>
+          <w:sz w:val="20"/>
+          <w:szCs w:val="20"/>
+        </w:rPr>
+      </w:pPr>
+    </w:p>
+    <w:p>
+      <w:pPr>
+        <w:ind w:firstLine="720"/>
+        <w:jc w:val="both"/>
+        <w:rPr>
+          <w:sz w:val="20"/>
+          <w:szCs w:val="20"/>
+        </w:rPr>
+      </w:pPr>
+      <w:r>
+        <w:rPr>
+          <w:sz w:val="20"/>
+          <w:szCs w:val="20"/>
+        </w:rPr>
+        <w:t xml:space="preserve">Predicted yearly sales for the four cities in question are shown below. The predicted sales for each of the four stores are above $200,000, so all cities meet item #4 in our selection criteria. Based on current demographic, population, and competitor sales data, we can confidently recommend Pawdacity to expand their stores to </w:t>
+      </w:r>
+      <w:r>
+        <w:rPr>
+          <w:b/>
+          <w:sz w:val="20"/>
+          <w:szCs w:val="20"/>
+          <w:u w:val="single"/>
+        </w:rPr>
+        <w:t>Laramie, WY</w:t>
+      </w:r>
+      <w:r>
+        <w:rPr>
+          <w:sz w:val="20"/>
+          <w:szCs w:val="20"/>
+        </w:rPr>
+        <w:t>. Our predicted yearly sales</w:t>
+      </w:r>
+      <w:r>
+        <w:rPr>
+          <w:sz w:val="20"/>
+          <w:szCs w:val="20"/>
+        </w:rPr>
+        <w:t xml:space="preserve"> </w:t>
+      </w:r>
+      <w:r>
+        <w:rPr>
+          <w:sz w:val="20"/>
+          <w:szCs w:val="20"/>
+        </w:rPr>
+        <w:t>volume</w:t>
+      </w:r>
+      <w:r>
+        <w:rPr>
+          <w:sz w:val="20"/>
+          <w:szCs w:val="20"/>
+        </w:rPr>
+        <w:t xml:space="preserve"> in 2014 for this store is </w:t>
+      </w:r>
+      <w:r>
+        <w:rPr>
+          <w:b/>
+          <w:sz w:val="20"/>
+          <w:szCs w:val="20"/>
+          <w:u w:val="single"/>
+        </w:rPr>
+        <w:t>$305,013.88</w:t>
+      </w:r>
+      <w:r>
+        <w:rPr>
+          <w:sz w:val="20"/>
+          <w:szCs w:val="20"/>
+        </w:rPr>
+        <w:t>.</w:t>
+      </w:r>
+    </w:p>
+    <w:p>
+      <w:pPr>
+        <w:ind w:firstLine="720"/>
+        <w:jc w:val="both"/>
+        <w:rPr>
+          <w:sz w:val="20"/>
+          <w:szCs w:val="20"/>
+        </w:rPr>
+      </w:pPr>
     </w:p>
     <w:p>
       <w:pPr>
@@ -2837,10 +3178,13 @@
         </w:rPr>
       </w:pPr>
       <w:r>
+        <w:rPr>
+          <w:noProof/>
+        </w:rPr>
         <w:drawing>
-          <wp:inline distT="0" distB="0" distL="0" distR="0" wp14:anchorId="13F1A45A" wp14:editId="383AC7FE">
-            <wp:extent cx="4560558" cy="2838450"/>
-            <wp:effectExtent l="19050" t="19050" r="12065" b="19050"/>
+          <wp:inline distT="0" distB="0" distL="0" distR="0" wp14:anchorId="01CABE72" wp14:editId="59F8C346">
+            <wp:extent cx="5181600" cy="3224981"/>
+            <wp:effectExtent l="19050" t="19050" r="19050" b="13970"/>
             <wp:docPr id="27" name="Picture 27"/>
             <wp:cNvGraphicFramePr>
               <a:graphicFrameLocks xmlns:a="http://schemas.openxmlformats.org/drawingml/2006/main" noChangeAspect="1"/>
@@ -2861,7 +3205,7 @@
                   <pic:spPr>
                     <a:xfrm>
                       <a:off x="0" y="0"/>
-                      <a:ext cx="4559989" cy="2838096"/>
+                      <a:ext cx="5180954" cy="3224579"/>
                     </a:xfrm>
                     <a:prstGeom prst="rect">
                       <a:avLst/>
@@ -2881,98 +3225,41 @@
     </w:p>
     <w:p>
       <w:pPr>
-        <w:jc w:val="center"/>
-        <w:rPr>
-          <w:sz w:val="20"/>
-          <w:szCs w:val="20"/>
-        </w:rPr>
-      </w:pPr>
-      <w:r>
-        <w:rPr>
-          <w:sz w:val="20"/>
-          <w:szCs w:val="20"/>
-        </w:rPr>
-        <w:t>All are above criteria of $200,000</w:t>
-      </w:r>
-    </w:p>
-    <w:p>
-      <w:pPr>
-        <w:rPr>
-          <w:sz w:val="20"/>
-          <w:szCs w:val="20"/>
-        </w:rPr>
-      </w:pPr>
-    </w:p>
-    <w:p>
-      <w:pPr>
-        <w:jc w:val="center"/>
-        <w:rPr>
-          <w:sz w:val="20"/>
-          <w:szCs w:val="20"/>
-        </w:rPr>
-      </w:pPr>
-      <w:r>
-        <w:rPr>
-          <w:noProof/>
-        </w:rPr>
-        <w:drawing>
-          <wp:inline distT="0" distB="0" distL="0" distR="0" wp14:anchorId="4ADBD182" wp14:editId="4410982A">
-            <wp:extent cx="5172075" cy="1695450"/>
-            <wp:effectExtent l="19050" t="19050" r="28575" b="19050"/>
-            <wp:docPr id="22" name="Picture 22"/>
-            <wp:cNvGraphicFramePr>
-              <a:graphicFrameLocks xmlns:a="http://schemas.openxmlformats.org/drawingml/2006/main" noChangeAspect="1"/>
-            </wp:cNvGraphicFramePr>
-            <a:graphic xmlns:a="http://schemas.openxmlformats.org/drawingml/2006/main">
-              <a:graphicData uri="http://schemas.openxmlformats.org/drawingml/2006/picture">
-                <pic:pic xmlns:pic="http://schemas.openxmlformats.org/drawingml/2006/picture">
-                  <pic:nvPicPr>
-                    <pic:cNvPr id="0" name=""/>
-                    <pic:cNvPicPr/>
-                  </pic:nvPicPr>
-                  <pic:blipFill>
-                    <a:blip r:embed="rId23"/>
-                    <a:stretch>
-                      <a:fillRect/>
-                    </a:stretch>
-                  </pic:blipFill>
-                  <pic:spPr>
-                    <a:xfrm>
-                      <a:off x="0" y="0"/>
-                      <a:ext cx="5172075" cy="1695450"/>
-                    </a:xfrm>
-                    <a:prstGeom prst="rect">
-                      <a:avLst/>
-                    </a:prstGeom>
-                    <a:ln>
-                      <a:solidFill>
-                        <a:schemeClr val="tx1"/>
-                      </a:solidFill>
-                    </a:ln>
-                  </pic:spPr>
-                </pic:pic>
-              </a:graphicData>
-            </a:graphic>
-          </wp:inline>
-        </w:drawing>
-      </w:r>
-    </w:p>
-    <w:p>
-      <w:pPr>
-        <w:rPr>
-          <w:sz w:val="20"/>
-          <w:szCs w:val="20"/>
-        </w:rPr>
-      </w:pPr>
-    </w:p>
-    <w:p>
-      <w:pPr>
-        <w:jc w:val="center"/>
-        <w:rPr>
-          <w:sz w:val="20"/>
-          <w:szCs w:val="20"/>
-        </w:rPr>
-      </w:pPr>
+        <w:jc w:val="both"/>
+        <w:rPr>
+          <w:sz w:val="20"/>
+          <w:szCs w:val="20"/>
+        </w:rPr>
+      </w:pPr>
+    </w:p>
+    <w:p>
+      <w:pPr>
+        <w:jc w:val="both"/>
+        <w:rPr>
+          <w:sz w:val="20"/>
+          <w:szCs w:val="20"/>
+        </w:rPr>
+      </w:pPr>
+    </w:p>
+    <w:p>
+      <w:pPr>
+        <w:jc w:val="both"/>
+        <w:rPr>
+          <w:sz w:val="20"/>
+          <w:szCs w:val="20"/>
+        </w:rPr>
+      </w:pPr>
+    </w:p>
+    <w:p>
+      <w:pPr>
+        <w:jc w:val="both"/>
+        <w:rPr>
+          <w:sz w:val="20"/>
+          <w:szCs w:val="20"/>
+        </w:rPr>
+      </w:pPr>
+      <w:bookmarkStart w:id="0" w:name="_GoBack"/>
+      <w:bookmarkEnd w:id="0"/>
     </w:p>
     <w:sectPr>
       <w:pgSz w:w="12240" w:h="15840"/>
@@ -2987,6 +3274,119 @@
 <file path=word/numbering.xml><?xml version="1.0" encoding="utf-8"?>
 <w:numbering xmlns:wpc="http://schemas.microsoft.com/office/word/2010/wordprocessingCanvas" xmlns:mc="http://schemas.openxmlformats.org/markup-compatibility/2006" xmlns:o="urn:schemas-microsoft-com:office:office" xmlns:r="http://schemas.openxmlformats.org/officeDocument/2006/relationships" xmlns:m="http://schemas.openxmlformats.org/officeDocument/2006/math" xmlns:v="urn:schemas-microsoft-com:vml" xmlns:wp14="http://schemas.microsoft.com/office/word/2010/wordprocessingDrawing" xmlns:wp="http://schemas.openxmlformats.org/drawingml/2006/wordprocessingDrawing" xmlns:w10="urn:schemas-microsoft-com:office:word" xmlns:w="http://schemas.openxmlformats.org/wordprocessingml/2006/main" xmlns:w14="http://schemas.microsoft.com/office/word/2010/wordml" xmlns:wpg="http://schemas.microsoft.com/office/word/2010/wordprocessingGroup" xmlns:wpi="http://schemas.microsoft.com/office/word/2010/wordprocessingInk" xmlns:wne="http://schemas.microsoft.com/office/word/2006/wordml" xmlns:wps="http://schemas.microsoft.com/office/word/2010/wordprocessingShape" mc:Ignorable="w14 wp14">
   <w:abstractNum w:abstractNumId="0">
+    <w:nsid w:val="09357633"/>
+    <w:multiLevelType w:val="hybridMultilevel"/>
+    <w:tmpl w:val="856C063A"/>
+    <w:lvl w:ilvl="0" w:tplc="04090001">
+      <w:start w:val="1"/>
+      <w:numFmt w:val="bullet"/>
+      <w:lvlText w:val=""/>
+      <w:lvlJc w:val="left"/>
+      <w:pPr>
+        <w:ind w:left="1080" w:hanging="360"/>
+      </w:pPr>
+      <w:rPr>
+        <w:rFonts w:ascii="Symbol" w:hAnsi="Symbol" w:hint="default"/>
+      </w:rPr>
+    </w:lvl>
+    <w:lvl w:ilvl="1" w:tplc="04090003" w:tentative="1">
+      <w:start w:val="1"/>
+      <w:numFmt w:val="bullet"/>
+      <w:lvlText w:val="o"/>
+      <w:lvlJc w:val="left"/>
+      <w:pPr>
+        <w:ind w:left="1800" w:hanging="360"/>
+      </w:pPr>
+      <w:rPr>
+        <w:rFonts w:ascii="Courier New" w:hAnsi="Courier New" w:cs="Courier New" w:hint="default"/>
+      </w:rPr>
+    </w:lvl>
+    <w:lvl w:ilvl="2" w:tplc="04090005" w:tentative="1">
+      <w:start w:val="1"/>
+      <w:numFmt w:val="bullet"/>
+      <w:lvlText w:val=""/>
+      <w:lvlJc w:val="left"/>
+      <w:pPr>
+        <w:ind w:left="2520" w:hanging="360"/>
+      </w:pPr>
+      <w:rPr>
+        <w:rFonts w:ascii="Wingdings" w:hAnsi="Wingdings" w:hint="default"/>
+      </w:rPr>
+    </w:lvl>
+    <w:lvl w:ilvl="3" w:tplc="04090001" w:tentative="1">
+      <w:start w:val="1"/>
+      <w:numFmt w:val="bullet"/>
+      <w:lvlText w:val=""/>
+      <w:lvlJc w:val="left"/>
+      <w:pPr>
+        <w:ind w:left="3240" w:hanging="360"/>
+      </w:pPr>
+      <w:rPr>
+        <w:rFonts w:ascii="Symbol" w:hAnsi="Symbol" w:hint="default"/>
+      </w:rPr>
+    </w:lvl>
+    <w:lvl w:ilvl="4" w:tplc="04090003" w:tentative="1">
+      <w:start w:val="1"/>
+      <w:numFmt w:val="bullet"/>
+      <w:lvlText w:val="o"/>
+      <w:lvlJc w:val="left"/>
+      <w:pPr>
+        <w:ind w:left="3960" w:hanging="360"/>
+      </w:pPr>
+      <w:rPr>
+        <w:rFonts w:ascii="Courier New" w:hAnsi="Courier New" w:cs="Courier New" w:hint="default"/>
+      </w:rPr>
+    </w:lvl>
+    <w:lvl w:ilvl="5" w:tplc="04090005" w:tentative="1">
+      <w:start w:val="1"/>
+      <w:numFmt w:val="bullet"/>
+      <w:lvlText w:val=""/>
+      <w:lvlJc w:val="left"/>
+      <w:pPr>
+        <w:ind w:left="4680" w:hanging="360"/>
+      </w:pPr>
+      <w:rPr>
+        <w:rFonts w:ascii="Wingdings" w:hAnsi="Wingdings" w:hint="default"/>
+      </w:rPr>
+    </w:lvl>
+    <w:lvl w:ilvl="6" w:tplc="04090001" w:tentative="1">
+      <w:start w:val="1"/>
+      <w:numFmt w:val="bullet"/>
+      <w:lvlText w:val=""/>
+      <w:lvlJc w:val="left"/>
+      <w:pPr>
+        <w:ind w:left="5400" w:hanging="360"/>
+      </w:pPr>
+      <w:rPr>
+        <w:rFonts w:ascii="Symbol" w:hAnsi="Symbol" w:hint="default"/>
+      </w:rPr>
+    </w:lvl>
+    <w:lvl w:ilvl="7" w:tplc="04090003" w:tentative="1">
+      <w:start w:val="1"/>
+      <w:numFmt w:val="bullet"/>
+      <w:lvlText w:val="o"/>
+      <w:lvlJc w:val="left"/>
+      <w:pPr>
+        <w:ind w:left="6120" w:hanging="360"/>
+      </w:pPr>
+      <w:rPr>
+        <w:rFonts w:ascii="Courier New" w:hAnsi="Courier New" w:cs="Courier New" w:hint="default"/>
+      </w:rPr>
+    </w:lvl>
+    <w:lvl w:ilvl="8" w:tplc="04090005" w:tentative="1">
+      <w:start w:val="1"/>
+      <w:numFmt w:val="bullet"/>
+      <w:lvlText w:val=""/>
+      <w:lvlJc w:val="left"/>
+      <w:pPr>
+        <w:ind w:left="6840" w:hanging="360"/>
+      </w:pPr>
+      <w:rPr>
+        <w:rFonts w:ascii="Wingdings" w:hAnsi="Wingdings" w:hint="default"/>
+      </w:rPr>
+    </w:lvl>
+  </w:abstractNum>
+  <w:abstractNum w:abstractNumId="1">
     <w:nsid w:val="09DD0B8E"/>
     <w:multiLevelType w:val="hybridMultilevel"/>
     <w:tmpl w:val="F2044CB4"/>
@@ -3072,7 +3472,7 @@
       </w:pPr>
     </w:lvl>
   </w:abstractNum>
-  <w:abstractNum w:abstractNumId="1">
+  <w:abstractNum w:abstractNumId="2">
     <w:nsid w:val="0F4337F6"/>
     <w:multiLevelType w:val="multilevel"/>
     <w:tmpl w:val="3A6EFCB0"/>
@@ -3083,54 +3483,6 @@
       <w:lvlJc w:val="left"/>
       <w:pPr>
         <w:tabs>
-          <w:tab w:val="num" w:pos="720"/>
-        </w:tabs>
-        <w:ind w:left="720" w:hanging="360"/>
-      </w:pPr>
-      <w:rPr>
-        <w:rFonts w:ascii="Symbol" w:hAnsi="Symbol" w:hint="default"/>
-        <w:sz w:val="20"/>
-      </w:rPr>
-    </w:lvl>
-    <w:lvl w:ilvl="1" w:tentative="1">
-      <w:start w:val="1"/>
-      <w:numFmt w:val="bullet"/>
-      <w:lvlText w:val=""/>
-      <w:lvlJc w:val="left"/>
-      <w:pPr>
-        <w:tabs>
-          <w:tab w:val="num" w:pos="1440"/>
-        </w:tabs>
-        <w:ind w:left="1440" w:hanging="360"/>
-      </w:pPr>
-      <w:rPr>
-        <w:rFonts w:ascii="Symbol" w:hAnsi="Symbol" w:hint="default"/>
-        <w:sz w:val="20"/>
-      </w:rPr>
-    </w:lvl>
-    <w:lvl w:ilvl="2" w:tentative="1">
-      <w:start w:val="1"/>
-      <w:numFmt w:val="bullet"/>
-      <w:lvlText w:val=""/>
-      <w:lvlJc w:val="left"/>
-      <w:pPr>
-        <w:tabs>
-          <w:tab w:val="num" w:pos="2160"/>
-        </w:tabs>
-        <w:ind w:left="2160" w:hanging="360"/>
-      </w:pPr>
-      <w:rPr>
-        <w:rFonts w:ascii="Symbol" w:hAnsi="Symbol" w:hint="default"/>
-        <w:sz w:val="20"/>
-      </w:rPr>
-    </w:lvl>
-    <w:lvl w:ilvl="3" w:tentative="1">
-      <w:start w:val="1"/>
-      <w:numFmt w:val="bullet"/>
-      <w:lvlText w:val=""/>
-      <w:lvlJc w:val="left"/>
-      <w:pPr>
-        <w:tabs>
           <w:tab w:val="num" w:pos="2880"/>
         </w:tabs>
         <w:ind w:left="2880" w:hanging="360"/>
@@ -3140,7 +3492,7 @@
         <w:sz w:val="20"/>
       </w:rPr>
     </w:lvl>
-    <w:lvl w:ilvl="4" w:tentative="1">
+    <w:lvl w:ilvl="1" w:tentative="1">
       <w:start w:val="1"/>
       <w:numFmt w:val="bullet"/>
       <w:lvlText w:val=""/>
@@ -3156,7 +3508,7 @@
         <w:sz w:val="20"/>
       </w:rPr>
     </w:lvl>
-    <w:lvl w:ilvl="5" w:tentative="1">
+    <w:lvl w:ilvl="2" w:tentative="1">
       <w:start w:val="1"/>
       <w:numFmt w:val="bullet"/>
       <w:lvlText w:val=""/>
@@ -3172,7 +3524,7 @@
         <w:sz w:val="20"/>
       </w:rPr>
     </w:lvl>
-    <w:lvl w:ilvl="6" w:tentative="1">
+    <w:lvl w:ilvl="3" w:tentative="1">
       <w:start w:val="1"/>
       <w:numFmt w:val="bullet"/>
       <w:lvlText w:val=""/>
@@ -3188,7 +3540,7 @@
         <w:sz w:val="20"/>
       </w:rPr>
     </w:lvl>
-    <w:lvl w:ilvl="7" w:tentative="1">
+    <w:lvl w:ilvl="4" w:tentative="1">
       <w:start w:val="1"/>
       <w:numFmt w:val="bullet"/>
       <w:lvlText w:val=""/>
@@ -3204,7 +3556,7 @@
         <w:sz w:val="20"/>
       </w:rPr>
     </w:lvl>
-    <w:lvl w:ilvl="8" w:tentative="1">
+    <w:lvl w:ilvl="5" w:tentative="1">
       <w:start w:val="1"/>
       <w:numFmt w:val="bullet"/>
       <w:lvlText w:val=""/>
@@ -3220,8 +3572,56 @@
         <w:sz w:val="20"/>
       </w:rPr>
     </w:lvl>
+    <w:lvl w:ilvl="6" w:tentative="1">
+      <w:start w:val="1"/>
+      <w:numFmt w:val="bullet"/>
+      <w:lvlText w:val=""/>
+      <w:lvlJc w:val="left"/>
+      <w:pPr>
+        <w:tabs>
+          <w:tab w:val="num" w:pos="7200"/>
+        </w:tabs>
+        <w:ind w:left="7200" w:hanging="360"/>
+      </w:pPr>
+      <w:rPr>
+        <w:rFonts w:ascii="Symbol" w:hAnsi="Symbol" w:hint="default"/>
+        <w:sz w:val="20"/>
+      </w:rPr>
+    </w:lvl>
+    <w:lvl w:ilvl="7" w:tentative="1">
+      <w:start w:val="1"/>
+      <w:numFmt w:val="bullet"/>
+      <w:lvlText w:val=""/>
+      <w:lvlJc w:val="left"/>
+      <w:pPr>
+        <w:tabs>
+          <w:tab w:val="num" w:pos="7920"/>
+        </w:tabs>
+        <w:ind w:left="7920" w:hanging="360"/>
+      </w:pPr>
+      <w:rPr>
+        <w:rFonts w:ascii="Symbol" w:hAnsi="Symbol" w:hint="default"/>
+        <w:sz w:val="20"/>
+      </w:rPr>
+    </w:lvl>
+    <w:lvl w:ilvl="8" w:tentative="1">
+      <w:start w:val="1"/>
+      <w:numFmt w:val="bullet"/>
+      <w:lvlText w:val=""/>
+      <w:lvlJc w:val="left"/>
+      <w:pPr>
+        <w:tabs>
+          <w:tab w:val="num" w:pos="8640"/>
+        </w:tabs>
+        <w:ind w:left="8640" w:hanging="360"/>
+      </w:pPr>
+      <w:rPr>
+        <w:rFonts w:ascii="Symbol" w:hAnsi="Symbol" w:hint="default"/>
+        <w:sz w:val="20"/>
+      </w:rPr>
+    </w:lvl>
   </w:abstractNum>
-  <w:abstractNum w:abstractNumId="2">
+  <w:abstractNum w:abstractNumId="3">
     <w:nsid w:val="164E657C"/>
     <w:multiLevelType w:val="hybridMultilevel"/>
     <w:tmpl w:val="0B3A2A1C"/>
@@ -3334,7 +3734,120 @@
       </w:rPr>
     </w:lvl>
   </w:abstractNum>
-  <w:abstractNum w:abstractNumId="3">
+  <w:abstractNum w:abstractNumId="4">
+    <w:nsid w:val="2E757ADF"/>
+    <w:multiLevelType w:val="hybridMultilevel"/>
+    <w:tmpl w:val="1CBA8726"/>
+    <w:lvl w:ilvl="0" w:tplc="0409000F">
+      <w:start w:val="1"/>
+      <w:numFmt w:val="decimal"/>
+      <w:lvlText w:val="%1."/>
+      <w:lvlJc w:val="left"/>
+      <w:pPr>
+        <w:ind w:left="720" w:hanging="360"/>
+      </w:pPr>
+      <w:rPr>
+        <w:rFonts w:hint="default"/>
+      </w:rPr>
+    </w:lvl>
+    <w:lvl w:ilvl="1" w:tplc="04090003" w:tentative="1">
+      <w:start w:val="1"/>
+      <w:numFmt w:val="bullet"/>
+      <w:lvlText w:val="o"/>
+      <w:lvlJc w:val="left"/>
+      <w:pPr>
+        <w:ind w:left="1440" w:hanging="360"/>
+      </w:pPr>
+      <w:rPr>
+        <w:rFonts w:ascii="Courier New" w:hAnsi="Courier New" w:cs="Courier New" w:hint="default"/>
+      </w:rPr>
+    </w:lvl>
+    <w:lvl w:ilvl="2" w:tplc="04090005" w:tentative="1">
+      <w:start w:val="1"/>
+      <w:numFmt w:val="bullet"/>
+      <w:lvlText w:val=""/>
+      <w:lvlJc w:val="left"/>
+      <w:pPr>
+        <w:ind w:left="2160" w:hanging="360"/>
+      </w:pPr>
+      <w:rPr>
+        <w:rFonts w:ascii="Wingdings" w:hAnsi="Wingdings" w:hint="default"/>
+      </w:rPr>
+    </w:lvl>
+    <w:lvl w:ilvl="3" w:tplc="04090001" w:tentative="1">
+      <w:start w:val="1"/>
+      <w:numFmt w:val="bullet"/>
+      <w:lvlText w:val=""/>
+      <w:lvlJc w:val="left"/>
+      <w:pPr>
+        <w:ind w:left="2880" w:hanging="360"/>
+      </w:pPr>
+      <w:rPr>
+        <w:rFonts w:ascii="Symbol" w:hAnsi="Symbol" w:hint="default"/>
+      </w:rPr>
+    </w:lvl>
+    <w:lvl w:ilvl="4" w:tplc="04090003" w:tentative="1">
+      <w:start w:val="1"/>
+      <w:numFmt w:val="bullet"/>
+      <w:lvlText w:val="o"/>
+      <w:lvlJc w:val="left"/>
+      <w:pPr>
+        <w:ind w:left="3600" w:hanging="360"/>
+      </w:pPr>
+      <w:rPr>
+        <w:rFonts w:ascii="Courier New" w:hAnsi="Courier New" w:cs="Courier New" w:hint="default"/>
+      </w:rPr>
+    </w:lvl>
+    <w:lvl w:ilvl="5" w:tplc="04090005" w:tentative="1">
+      <w:start w:val="1"/>
+      <w:numFmt w:val="bullet"/>
+      <w:lvlText w:val=""/>
+      <w:lvlJc w:val="left"/>
+      <w:pPr>
+        <w:ind w:left="4320" w:hanging="360"/>
+      </w:pPr>
+      <w:rPr>
+        <w:rFonts w:ascii="Wingdings" w:hAnsi="Wingdings" w:hint="default"/>
+      </w:rPr>
+    </w:lvl>
+    <w:lvl w:ilvl="6" w:tplc="04090001" w:tentative="1">
+      <w:start w:val="1"/>
+      <w:numFmt w:val="bullet"/>
+      <w:lvlText w:val=""/>
+      <w:lvlJc w:val="left"/>
+      <w:pPr>
+        <w:ind w:left="5040" w:hanging="360"/>
+      </w:pPr>
+      <w:rPr>
+        <w:rFonts w:ascii="Symbol" w:hAnsi="Symbol" w:hint="default"/>
+      </w:rPr>
+    </w:lvl>
+    <w:lvl w:ilvl="7" w:tplc="04090003" w:tentative="1">
+      <w:start w:val="1"/>
+      <w:numFmt w:val="bullet"/>
+      <w:lvlText w:val="o"/>
+      <w:lvlJc w:val="left"/>
+      <w:pPr>
+        <w:ind w:left="5760" w:hanging="360"/>
+      </w:pPr>
+      <w:rPr>
+        <w:rFonts w:ascii="Courier New" w:hAnsi="Courier New" w:cs="Courier New" w:hint="default"/>
+      </w:rPr>
+    </w:lvl>
+    <w:lvl w:ilvl="8" w:tplc="04090005" w:tentative="1">
+      <w:start w:val="1"/>
+      <w:numFmt w:val="bullet"/>
+      <w:lvlText w:val=""/>
+      <w:lvlJc w:val="left"/>
+      <w:pPr>
+        <w:ind w:left="6480" w:hanging="360"/>
+      </w:pPr>
+      <w:rPr>
+        <w:rFonts w:ascii="Wingdings" w:hAnsi="Wingdings" w:hint="default"/>
+      </w:rPr>
+    </w:lvl>
+  </w:abstractNum>
+  <w:abstractNum w:abstractNumId="5">
     <w:nsid w:val="368078F3"/>
     <w:multiLevelType w:val="hybridMultilevel"/>
     <w:tmpl w:val="9F40D4C2"/>
@@ -3420,7 +3933,7 @@
       </w:pPr>
     </w:lvl>
   </w:abstractNum>
-  <w:abstractNum w:abstractNumId="4">
+  <w:abstractNum w:abstractNumId="6">
     <w:nsid w:val="4CBA42B3"/>
     <w:multiLevelType w:val="multilevel"/>
     <w:tmpl w:val="1E88C7CE"/>
@@ -3533,7 +4046,206 @@
       </w:rPr>
     </w:lvl>
   </w:abstractNum>
-  <w:abstractNum w:abstractNumId="5">
+  <w:abstractNum w:abstractNumId="7">
+    <w:nsid w:val="54C977E3"/>
+    <w:multiLevelType w:val="hybridMultilevel"/>
+    <w:tmpl w:val="1952A9FE"/>
+    <w:lvl w:ilvl="0" w:tplc="0409000F">
+      <w:start w:val="1"/>
+      <w:numFmt w:val="decimal"/>
+      <w:lvlText w:val="%1."/>
+      <w:lvlJc w:val="left"/>
+      <w:pPr>
+        <w:ind w:left="720" w:hanging="360"/>
+      </w:pPr>
+    </w:lvl>
+    <w:lvl w:ilvl="1" w:tplc="04090019" w:tentative="1">
+      <w:start w:val="1"/>
+      <w:numFmt w:val="lowerLetter"/>
+      <w:lvlText w:val="%2."/>
+      <w:lvlJc w:val="left"/>
+      <w:pPr>
+        <w:ind w:left="1440" w:hanging="360"/>
+      </w:pPr>
+    </w:lvl>
+    <w:lvl w:ilvl="2" w:tplc="0409001B" w:tentative="1">
+      <w:start w:val="1"/>
+      <w:numFmt w:val="lowerRoman"/>
+      <w:lvlText w:val="%3."/>
+      <w:lvlJc w:val="right"/>
+      <w:pPr>
+        <w:ind w:left="2160" w:hanging="180"/>
+      </w:pPr>
+    </w:lvl>
+    <w:lvl w:ilvl="3" w:tplc="0409000F" w:tentative="1">
+      <w:start w:val="1"/>
+      <w:numFmt w:val="decimal"/>
+      <w:lvlText w:val="%4."/>
+      <w:lvlJc w:val="left"/>
+      <w:pPr>
+        <w:ind w:left="2880" w:hanging="360"/>
+      </w:pPr>
+    </w:lvl>
+    <w:lvl w:ilvl="4" w:tplc="04090019" w:tentative="1">
+      <w:start w:val="1"/>
+      <w:numFmt w:val="lowerLetter"/>
+      <w:lvlText w:val="%5."/>
+      <w:lvlJc w:val="left"/>
+      <w:pPr>
+        <w:ind w:left="3600" w:hanging="360"/>
+      </w:pPr>
+    </w:lvl>
+    <w:lvl w:ilvl="5" w:tplc="0409001B" w:tentative="1">
+      <w:start w:val="1"/>
+      <w:numFmt w:val="lowerRoman"/>
+      <w:lvlText w:val="%6."/>
+      <w:lvlJc w:val="right"/>
+      <w:pPr>
+        <w:ind w:left="4320" w:hanging="180"/>
+      </w:pPr>
+    </w:lvl>
+    <w:lvl w:ilvl="6" w:tplc="0409000F" w:tentative="1">
+      <w:start w:val="1"/>
+      <w:numFmt w:val="decimal"/>
+      <w:lvlText w:val="%7."/>
+      <w:lvlJc w:val="left"/>
+      <w:pPr>
+        <w:ind w:left="5040" w:hanging="360"/>
+      </w:pPr>
+    </w:lvl>
+    <w:lvl w:ilvl="7" w:tplc="04090019" w:tentative="1">
+      <w:start w:val="1"/>
+      <w:numFmt w:val="lowerLetter"/>
+      <w:lvlText w:val="%8."/>
+      <w:lvlJc w:val="left"/>
+      <w:pPr>
+        <w:ind w:left="5760" w:hanging="360"/>
+      </w:pPr>
+    </w:lvl>
+    <w:lvl w:ilvl="8" w:tplc="0409001B" w:tentative="1">
+      <w:start w:val="1"/>
+      <w:numFmt w:val="lowerRoman"/>
+      <w:lvlText w:val="%9."/>
+      <w:lvlJc w:val="right"/>
+      <w:pPr>
+        <w:ind w:left="6480" w:hanging="180"/>
+      </w:pPr>
+    </w:lvl>
+  </w:abstractNum>
+  <w:abstractNum w:abstractNumId="8">
+    <w:nsid w:val="5A9965EC"/>
+    <w:multiLevelType w:val="hybridMultilevel"/>
+    <w:tmpl w:val="CF4AE784"/>
+    <w:lvl w:ilvl="0" w:tplc="04090001">
+      <w:start w:val="1"/>
+      <w:numFmt w:val="bullet"/>
+      <w:lvlText w:val=""/>
+      <w:lvlJc w:val="left"/>
+      <w:pPr>
+        <w:ind w:left="720" w:hanging="360"/>
+      </w:pPr>
+      <w:rPr>
+        <w:rFonts w:ascii="Symbol" w:hAnsi="Symbol" w:hint="default"/>
+      </w:rPr>
+    </w:lvl>
+    <w:lvl w:ilvl="1" w:tplc="04090003" w:tentative="1">
+      <w:start w:val="1"/>
+      <w:numFmt w:val="bullet"/>
+      <w:lvlText w:val="o"/>
+      <w:lvlJc w:val="left"/>
+      <w:pPr>
+        <w:ind w:left="1440" w:hanging="360"/>
+      </w:pPr>
+      <w:rPr>
+        <w:rFonts w:ascii="Courier New" w:hAnsi="Courier New" w:cs="Courier New" w:hint="default"/>
+      </w:rPr>
+    </w:lvl>
+    <w:lvl w:ilvl="2" w:tplc="04090005" w:tentative="1">
+      <w:start w:val="1"/>
+      <w:numFmt w:val="bullet"/>
+      <w:lvlText w:val=""/>
+      <w:lvlJc w:val="left"/>
+      <w:pPr>
+        <w:ind w:left="2160" w:hanging="360"/>
+      </w:pPr>
+      <w:rPr>
+        <w:rFonts w:ascii="Wingdings" w:hAnsi="Wingdings" w:hint="default"/>
+      </w:rPr>
+    </w:lvl>
+    <w:lvl w:ilvl="3" w:tplc="04090001" w:tentative="1">
+      <w:start w:val="1"/>
+      <w:numFmt w:val="bullet"/>
+      <w:lvlText w:val=""/>
+      <w:lvlJc w:val="left"/>
+      <w:pPr>
+        <w:ind w:left="2880" w:hanging="360"/>
+      </w:pPr>
+      <w:rPr>
+        <w:rFonts w:ascii="Symbol" w:hAnsi="Symbol" w:hint="default"/>
+      </w:rPr>
+    </w:lvl>
+    <w:lvl w:ilvl="4" w:tplc="04090003" w:tentative="1">
+      <w:start w:val="1"/>
+      <w:numFmt w:val="bullet"/>
+      <w:lvlText w:val="o"/>
+      <w:lvlJc w:val="left"/>
+      <w:pPr>
+        <w:ind w:left="3600" w:hanging="360"/>
+      </w:pPr>
+      <w:rPr>
+        <w:rFonts w:ascii="Courier New" w:hAnsi="Courier New" w:cs="Courier New" w:hint="default"/>
+      </w:rPr>
+    </w:lvl>
+    <w:lvl w:ilvl="5" w:tplc="04090005" w:tentative="1">
+      <w:start w:val="1"/>
+      <w:numFmt w:val="bullet"/>
+      <w:lvlText w:val=""/>
+      <w:lvlJc w:val="left"/>
+      <w:pPr>
+        <w:ind w:left="4320" w:hanging="360"/>
+      </w:pPr>
+      <w:rPr>
+        <w:rFonts w:ascii="Wingdings" w:hAnsi="Wingdings" w:hint="default"/>
+      </w:rPr>
+    </w:lvl>
+    <w:lvl w:ilvl="6" w:tplc="04090001" w:tentative="1">
+      <w:start w:val="1"/>
+      <w:numFmt w:val="bullet"/>
+      <w:lvlText w:val=""/>
+      <w:lvlJc w:val="left"/>
+      <w:pPr>
+        <w:ind w:left="5040" w:hanging="360"/>
+      </w:pPr>
+      <w:rPr>
+        <w:rFonts w:ascii="Symbol" w:hAnsi="Symbol" w:hint="default"/>
+      </w:rPr>
+    </w:lvl>
+    <w:lvl w:ilvl="7" w:tplc="04090003" w:tentative="1">
+      <w:start w:val="1"/>
+      <w:numFmt w:val="bullet"/>
+      <w:lvlText w:val="o"/>
+      <w:lvlJc w:val="left"/>
+      <w:pPr>
+        <w:ind w:left="5760" w:hanging="360"/>
+      </w:pPr>
+      <w:rPr>
+        <w:rFonts w:ascii="Courier New" w:hAnsi="Courier New" w:cs="Courier New" w:hint="default"/>
+      </w:rPr>
+    </w:lvl>
+    <w:lvl w:ilvl="8" w:tplc="04090005" w:tentative="1">
+      <w:start w:val="1"/>
+      <w:numFmt w:val="bullet"/>
+      <w:lvlText w:val=""/>
+      <w:lvlJc w:val="left"/>
+      <w:pPr>
+        <w:ind w:left="6480" w:hanging="360"/>
+      </w:pPr>
+      <w:rPr>
+        <w:rFonts w:ascii="Wingdings" w:hAnsi="Wingdings" w:hint="default"/>
+      </w:rPr>
+    </w:lvl>
+  </w:abstractNum>
+  <w:abstractNum w:abstractNumId="9">
     <w:nsid w:val="6EFB56D1"/>
     <w:multiLevelType w:val="hybridMultilevel"/>
     <w:tmpl w:val="CA8E3F8A"/>
@@ -3620,22 +4332,34 @@
     </w:lvl>
   </w:abstractNum>
   <w:num w:numId="1">
+    <w:abstractNumId w:val="6"/>
+  </w:num>
+  <w:num w:numId="2">
+    <w:abstractNumId w:val="3"/>
+  </w:num>
+  <w:num w:numId="3">
+    <w:abstractNumId w:val="5"/>
+  </w:num>
+  <w:num w:numId="4">
+    <w:abstractNumId w:val="1"/>
+  </w:num>
+  <w:num w:numId="5">
+    <w:abstractNumId w:val="9"/>
+  </w:num>
+  <w:num w:numId="6">
+    <w:abstractNumId w:val="2"/>
+  </w:num>
+  <w:num w:numId="7">
+    <w:abstractNumId w:val="7"/>
+  </w:num>
+  <w:num w:numId="8">
+    <w:abstractNumId w:val="8"/>
+  </w:num>
+  <w:num w:numId="9">
     <w:abstractNumId w:val="4"/>
   </w:num>
-  <w:num w:numId="2">
-    <w:abstractNumId w:val="2"/>
-  </w:num>
-  <w:num w:numId="3">
-    <w:abstractNumId w:val="3"/>
-  </w:num>
-  <w:num w:numId="4">
+  <w:num w:numId="10">
     <w:abstractNumId w:val="0"/>
-  </w:num>
-  <w:num w:numId="5">
-    <w:abstractNumId w:val="5"/>
-  </w:num>
-  <w:num w:numId="6">
-    <w:abstractNumId w:val="1"/>
   </w:num>
 </w:numbering>
 </file>
@@ -4750,7 +5474,7 @@
 </file>
 
 <file path=customXml/itemProps1.xml><?xml version="1.0" encoding="utf-8"?>
-<ds:datastoreItem xmlns:ds="http://schemas.openxmlformats.org/officeDocument/2006/customXml" ds:itemID="{61BAFFC3-BBCF-44E5-A425-4A34E16219A2}">
+<ds:datastoreItem xmlns:ds="http://schemas.openxmlformats.org/officeDocument/2006/customXml" ds:itemID="{3721B059-76CC-49E8-8818-F76A55DDD890}">
   <ds:schemaRefs>
     <ds:schemaRef ds:uri="http://schemas.openxmlformats.org/officeDocument/2006/bibliography"/>
   </ds:schemaRefs>

</xml_diff>